<commit_message>
Modificación de Documento de diseño
</commit_message>
<xml_diff>
--- a/Documento de diseño/Documento de diseño.docx
+++ b/Documento de diseño/Documento de diseño.docx
@@ -164,9 +164,6 @@
                           </w:rPr>
                           <w:alias w:val="Año"/>
                           <w:id w:val="18366977"/>
-                          <w:placeholder>
-                            <w:docPart w:val="B4FC64EA7D5F4ACD8248359454325448"/>
-                          </w:placeholder>
                           <w:dataBinding w:prefixMappings="xmlns:ns0='http://schemas.microsoft.com/office/2006/coverPageProps'" w:xpath="/ns0:CoverPageProperties[1]/ns0:PublishDate[1]" w:storeItemID="{55AF091B-3C7A-41E3-B477-F2FDAA23CFDA}"/>
                           <w:date w:fullDate="2014-01-01T00:00:00Z">
                             <w:dateFormat w:val="yy"/>
@@ -215,9 +212,6 @@
                           </w:rPr>
                           <w:alias w:val="Título"/>
                           <w:id w:val="15866532"/>
-                          <w:placeholder>
-                            <w:docPart w:val="8F7C739FDC394998A8A2067D592CAE1D"/>
-                          </w:placeholder>
                           <w:dataBinding w:prefixMappings="xmlns:ns0='http://schemas.openxmlformats.org/package/2006/metadata/core-properties' xmlns:ns1='http://purl.org/dc/elements/1.1/'" w:xpath="/ns0:coreProperties[1]/ns1:title[1]" w:storeItemID="{6C3C8BC8-F283-45AE-878A-BAB7291924A1}"/>
                           <w:text/>
                         </w:sdtPr>
@@ -1841,7 +1835,21 @@
           <w:rFonts w:ascii="Arial" w:hAnsi="Arial" w:cs="Arial"/>
           <w:lang w:val="es-CR"/>
         </w:rPr>
-        <w:t>Además muchas veces los amigos de las familiares, no se enteran de este incidente o si se enteran no tienen una forma rápida de dar sus condolencias, para poder apoyarlos en ese tiempo tan difícil. Otro de los problemas que ocurren es cuando un familiar quiere visitar la tu</w:t>
+        <w:t>Adem</w:t>
+      </w:r>
+      <w:r>
+        <w:rPr>
+          <w:rFonts w:ascii="Arial" w:hAnsi="Arial" w:cs="Arial"/>
+          <w:lang w:val="es-CR"/>
+        </w:rPr>
+        <w:t>ás muchas veces los amigos de lo</w:t>
+      </w:r>
+      <w:r>
+        <w:rPr>
+          <w:rFonts w:ascii="Arial" w:hAnsi="Arial" w:cs="Arial"/>
+          <w:lang w:val="es-CR"/>
+        </w:rPr>
+        <w:t>s familiares, no se enteran de este incidente o si se enteran no tienen una forma rápida de dar sus condolencias, para poder apoyarlos en ese tiempo tan difícil. Otro de los problemas que ocurren es cuando un familiar quiere visitar la tu</w:t>
       </w:r>
       <w:r>
         <w:rPr>
@@ -1985,15 +1993,13 @@
         </w:rPr>
         <w:t xml:space="preserve">Para lograr una mejor interacción, las personas pueden realizar comentarios en el perfil del difunto para agregarle valor y </w:t>
       </w:r>
-      <w:proofErr w:type="gramStart"/>
       <w:r>
         <w:rPr>
           <w:rFonts w:ascii="Arial" w:eastAsia="Arial" w:hAnsi="Arial" w:cs="Arial"/>
           <w:lang w:val="es-CR"/>
         </w:rPr>
-        <w:t>darle</w:t>
-      </w:r>
-      <w:proofErr w:type="gramEnd"/>
+        <w:t>darles</w:t>
+      </w:r>
       <w:r>
         <w:rPr>
           <w:rFonts w:ascii="Arial" w:eastAsia="Arial" w:hAnsi="Arial" w:cs="Arial"/>
@@ -2100,6 +2106,56 @@
         </w:rPr>
         <w:t xml:space="preserve">Compartir enlace a Facebook: dentro de la </w:t>
       </w:r>
+      <w:r>
+        <w:rPr>
+          <w:rFonts w:ascii="Arial" w:eastAsia="Times New Roman" w:hAnsi="Arial" w:cs="Arial"/>
+          <w:color w:val="000000"/>
+          <w:sz w:val="23"/>
+          <w:szCs w:val="23"/>
+          <w:lang w:val="es-CR" w:eastAsia="es-CR" w:bidi="ar-SA"/>
+        </w:rPr>
+        <w:t>aplicación</w:t>
+      </w:r>
+      <w:r>
+        <w:rPr>
+          <w:rFonts w:ascii="Arial" w:eastAsia="Times New Roman" w:hAnsi="Arial" w:cs="Arial"/>
+          <w:color w:val="000000"/>
+          <w:sz w:val="23"/>
+          <w:szCs w:val="23"/>
+          <w:lang w:val="es-CR" w:eastAsia="es-CR" w:bidi="ar-SA"/>
+        </w:rPr>
+        <w:t xml:space="preserve"> los usuarios podrán compartir </w:t>
+      </w:r>
+      <w:r>
+        <w:rPr>
+          <w:rFonts w:ascii="Arial" w:eastAsia="Times New Roman" w:hAnsi="Arial" w:cs="Arial"/>
+          <w:color w:val="000000"/>
+          <w:sz w:val="23"/>
+          <w:szCs w:val="23"/>
+          <w:lang w:val="es-CR" w:eastAsia="es-CR" w:bidi="ar-SA"/>
+        </w:rPr>
+        <w:t>la noticia del fallecimiento de una persona por medio de</w:t>
+      </w:r>
+      <w:r>
+        <w:rPr>
+          <w:rFonts w:ascii="Arial" w:eastAsia="Times New Roman" w:hAnsi="Arial" w:cs="Arial"/>
+          <w:color w:val="000000"/>
+          <w:sz w:val="23"/>
+          <w:szCs w:val="23"/>
+          <w:lang w:val="es-CR" w:eastAsia="es-CR" w:bidi="ar-SA"/>
+        </w:rPr>
+        <w:t xml:space="preserve"> la red social Facebook</w:t>
+      </w:r>
+      <w:r>
+        <w:rPr>
+          <w:rFonts w:ascii="Arial" w:eastAsia="Times New Roman" w:hAnsi="Arial" w:cs="Arial"/>
+          <w:color w:val="000000"/>
+          <w:sz w:val="23"/>
+          <w:szCs w:val="23"/>
+          <w:lang w:val="es-CR" w:eastAsia="es-CR" w:bidi="ar-SA"/>
+        </w:rPr>
+        <w:t xml:space="preserve">, anunciando que para más información acerca de actividades y detalles relacionados al difunto, busque en </w:t>
+      </w:r>
       <w:proofErr w:type="spellStart"/>
       <w:r>
         <w:rPr>
@@ -2109,7 +2165,7 @@
           <w:szCs w:val="23"/>
           <w:lang w:val="es-CR" w:eastAsia="es-CR" w:bidi="ar-SA"/>
         </w:rPr>
-        <w:t>aplicacion</w:t>
+        <w:t>Remember</w:t>
       </w:r>
       <w:proofErr w:type="spellEnd"/>
       <w:r>
@@ -2120,7 +2176,17 @@
           <w:szCs w:val="23"/>
           <w:lang w:val="es-CR" w:eastAsia="es-CR" w:bidi="ar-SA"/>
         </w:rPr>
-        <w:t xml:space="preserve"> los usuarios podrán compartir el perfil de un fallecido en la red social Facebook. </w:t>
+        <w:t xml:space="preserve"> Me a dicha persona</w:t>
+      </w:r>
+      <w:r>
+        <w:rPr>
+          <w:rFonts w:ascii="Arial" w:eastAsia="Times New Roman" w:hAnsi="Arial" w:cs="Arial"/>
+          <w:color w:val="000000"/>
+          <w:sz w:val="23"/>
+          <w:szCs w:val="23"/>
+          <w:lang w:val="es-CR" w:eastAsia="es-CR" w:bidi="ar-SA"/>
+        </w:rPr>
+        <w:t xml:space="preserve">. </w:t>
       </w:r>
     </w:p>
     <w:p>
@@ -2148,7 +2214,7 @@
           <w:szCs w:val="23"/>
           <w:lang w:val="es-CR" w:eastAsia="es-CR" w:bidi="ar-SA"/>
         </w:rPr>
-        <w:t>Administrar actividades de actos fúnebres: el administrador del perfil del difunto puede: agregar, modificar o eliminar actividades dentro del itinerario del fallecido. Para cada actividad del itinerario se guarda un nombre, lugar, hora, fecha y una descripción. Además la aplicación permite conectarse con el api del calendario, para tenerlo como un recordatorio.</w:t>
+        <w:t>Administrar actividades de actos fúnebres: el administrador del perfil del difunto puede: agregar, modificar o eliminar actividades dentro del itinerario del fallecido. Para cada actividad del itinerario se guarda un nombre, lugar, hora, fecha y una descripción.</w:t>
       </w:r>
     </w:p>
     <w:p>
@@ -2361,20 +2427,18 @@
           <w:szCs w:val="23"/>
           <w:lang w:val="es-CR" w:eastAsia="es-CR" w:bidi="ar-SA"/>
         </w:rPr>
-        <w:t xml:space="preserve">Marcar vista: La persona puede marcar que ha visitado al difunto cuando está cerca del sepulcro de éste, se debe hacer una comprobación de que la persona efectivamente está cerca del lugar, el rango a considerar como aceptable es de 100 </w:t>
-      </w:r>
-      <w:proofErr w:type="spellStart"/>
-      <w:r>
-        <w:rPr>
-          <w:rFonts w:ascii="Arial" w:eastAsia="Times New Roman" w:hAnsi="Arial" w:cs="Arial"/>
-          <w:color w:val="000000"/>
-          <w:sz w:val="23"/>
-          <w:szCs w:val="23"/>
-          <w:lang w:val="es-CR" w:eastAsia="es-CR" w:bidi="ar-SA"/>
-        </w:rPr>
-        <w:t>mts</w:t>
-      </w:r>
-      <w:proofErr w:type="spellEnd"/>
+        <w:t>Marcar vista: La persona puede marcar que ha visitado al difunto cuando está cerca del sepulcro de éste, se debe hacer una comprobación de que la persona efectivamente está cerca del lugar, el rango a co</w:t>
+      </w:r>
+      <w:r>
+        <w:rPr>
+          <w:rFonts w:ascii="Arial" w:eastAsia="Times New Roman" w:hAnsi="Arial" w:cs="Arial"/>
+          <w:color w:val="000000"/>
+          <w:sz w:val="23"/>
+          <w:szCs w:val="23"/>
+          <w:lang w:val="es-CR" w:eastAsia="es-CR" w:bidi="ar-SA"/>
+        </w:rPr>
+        <w:t>nsiderar como aceptable es de 20m</w:t>
+      </w:r>
       <w:r>
         <w:rPr>
           <w:rFonts w:ascii="Arial" w:eastAsia="Times New Roman" w:hAnsi="Arial" w:cs="Arial"/>
@@ -2479,23 +2543,7 @@
           <w:rFonts w:ascii="Arial" w:hAnsi="Arial" w:cs="Arial"/>
           <w:lang w:val="es-CR"/>
         </w:rPr>
-        <w:t xml:space="preserve"> se realizan mediante el protocolo TCP/IP, para que esta comunicación sea más segura se utilizará una llave única de identificación privada, para que el servidor comprenda que es una conexión segura. Además antes de enviar la llave, esta es </w:t>
-      </w:r>
-      <w:proofErr w:type="spellStart"/>
-      <w:r>
-        <w:rPr>
-          <w:rFonts w:ascii="Arial" w:hAnsi="Arial" w:cs="Arial"/>
-          <w:lang w:val="es-CR"/>
-        </w:rPr>
-        <w:t>encriptada</w:t>
-      </w:r>
-      <w:proofErr w:type="spellEnd"/>
-      <w:r>
-        <w:rPr>
-          <w:rFonts w:ascii="Arial" w:hAnsi="Arial" w:cs="Arial"/>
-          <w:lang w:val="es-CR"/>
-        </w:rPr>
-        <w:t xml:space="preserve"> y </w:t>
+        <w:t xml:space="preserve"> se realizan mediante el protocolo TCP/IP, para que esta comunicación sea más segura se utilizará una llave única de identificación privada, para que el servidor comprenda que es una conexión segura. Además antes de enviar la llave, esta es encriptada y </w:t>
       </w:r>
       <w:proofErr w:type="spellStart"/>
       <w:r>
@@ -2552,15 +2600,13 @@
         </w:rPr>
         <w:t xml:space="preserve">Formato de comunicación: El formato de comunicación que se utiliza para obtener los datos deseados por el usuario ante alguna consulta, es por medio de archivos </w:t>
       </w:r>
-      <w:proofErr w:type="spellStart"/>
-      <w:r>
-        <w:rPr>
-          <w:rFonts w:ascii="Arial" w:hAnsi="Arial" w:cs="Arial"/>
-          <w:lang w:val="es-CR"/>
-        </w:rPr>
-        <w:t>xml</w:t>
-      </w:r>
-      <w:proofErr w:type="spellEnd"/>
+      <w:r>
+        <w:rPr>
+          <w:rFonts w:ascii="Arial" w:hAnsi="Arial" w:cs="Arial"/>
+          <w:lang w:val="es-CR"/>
+        </w:rPr>
+        <w:t>JSON</w:t>
+      </w:r>
       <w:r>
         <w:rPr>
           <w:rFonts w:ascii="Arial" w:hAnsi="Arial" w:cs="Arial"/>
@@ -2589,7 +2635,14 @@
           <w:rFonts w:ascii="Arial" w:hAnsi="Arial" w:cs="Arial"/>
           <w:lang w:val="es-CR"/>
         </w:rPr>
-        <w:t>Comunicación asincrónica: La comunicación de la aplicación con el servidor es asincrónica, por lo que la aplicación únicamente se sincroniza cuando el usuario solicita cargar una sección específica.</w:t>
+        <w:t xml:space="preserve">Comunicación </w:t>
+      </w:r>
+      <w:r>
+        <w:rPr>
+          <w:rFonts w:ascii="Arial" w:hAnsi="Arial" w:cs="Arial"/>
+          <w:lang w:val="es-CR"/>
+        </w:rPr>
+        <w:t>asincrónica: La comunicación de la aplicación con el servidor es asincrónica, por lo que la aplicación únicamente se sincroniza cuando el usuario solicita cargar una sección específica.</w:t>
       </w:r>
     </w:p>
     <w:p>
@@ -2612,23 +2665,63 @@
           <w:rFonts w:ascii="Arial" w:hAnsi="Arial" w:cs="Arial"/>
           <w:lang w:val="es-CR"/>
         </w:rPr>
-        <w:t xml:space="preserve">Multiplataforma: la aplicación es diseñada para que pueda funcionar en los siguientes sistemas operativos: IOS, </w:t>
-      </w:r>
-      <w:proofErr w:type="spellStart"/>
-      <w:r>
-        <w:rPr>
-          <w:rFonts w:ascii="Arial" w:hAnsi="Arial" w:cs="Arial"/>
-          <w:lang w:val="es-CR"/>
-        </w:rPr>
-        <w:t>Android</w:t>
-      </w:r>
-      <w:proofErr w:type="spellEnd"/>
-      <w:r>
-        <w:rPr>
-          <w:rFonts w:ascii="Arial" w:hAnsi="Arial" w:cs="Arial"/>
-          <w:lang w:val="es-CR"/>
-        </w:rPr>
-        <w:t xml:space="preserve"> y Windows </w:t>
+        <w:t xml:space="preserve">Multiplataforma: la aplicación es diseñada para que pueda funcionar en </w:t>
+      </w:r>
+      <w:r>
+        <w:rPr>
+          <w:rFonts w:ascii="Arial" w:hAnsi="Arial" w:cs="Arial"/>
+          <w:lang w:val="es-CR"/>
+        </w:rPr>
+        <w:t>el</w:t>
+      </w:r>
+      <w:r>
+        <w:rPr>
+          <w:rFonts w:ascii="Arial" w:hAnsi="Arial" w:cs="Arial"/>
+          <w:lang w:val="es-CR"/>
+        </w:rPr>
+        <w:t xml:space="preserve"> </w:t>
+      </w:r>
+      <w:r>
+        <w:rPr>
+          <w:rFonts w:ascii="Arial" w:hAnsi="Arial" w:cs="Arial"/>
+          <w:lang w:val="es-CR"/>
+        </w:rPr>
+        <w:t>s</w:t>
+      </w:r>
+      <w:r>
+        <w:rPr>
+          <w:rFonts w:ascii="Arial" w:hAnsi="Arial" w:cs="Arial"/>
+          <w:lang w:val="es-CR"/>
+        </w:rPr>
+        <w:t xml:space="preserve">istema operativo: </w:t>
+      </w:r>
+      <w:r>
+        <w:rPr>
+          <w:rFonts w:ascii="Arial" w:hAnsi="Arial" w:cs="Arial"/>
+          <w:lang w:val="es-CR"/>
+        </w:rPr>
+        <w:t xml:space="preserve">Android. Aunque podría luego modificarse para funcionar en </w:t>
+      </w:r>
+      <w:r>
+        <w:rPr>
+          <w:rFonts w:ascii="Arial" w:hAnsi="Arial" w:cs="Arial"/>
+          <w:lang w:val="es-CR"/>
+        </w:rPr>
+        <w:t>i</w:t>
+      </w:r>
+      <w:r>
+        <w:rPr>
+          <w:rFonts w:ascii="Arial" w:hAnsi="Arial" w:cs="Arial"/>
+          <w:lang w:val="es-CR"/>
+        </w:rPr>
+        <w:t>OS y</w:t>
+      </w:r>
+      <w:r>
+        <w:rPr>
+          <w:rFonts w:ascii="Arial" w:hAnsi="Arial" w:cs="Arial"/>
+          <w:lang w:val="es-CR"/>
+        </w:rPr>
+        <w:t xml:space="preserve"> Windows </w:t>
       </w:r>
       <w:proofErr w:type="spellStart"/>
       <w:r>
@@ -3061,11 +3154,10 @@
       </w:pPr>
       <w:r>
         <w:rPr>
-          <w:rFonts w:ascii="Arial" w:eastAsia="Times New Roman" w:hAnsi="Arial" w:cs="Arial"/>
+          <w:rFonts w:ascii="Times New Roman" w:eastAsia="Times New Roman" w:hAnsi="Times New Roman" w:cs="Times New Roman"/>
           <w:noProof/>
-          <w:color w:val="000000"/>
-          <w:sz w:val="23"/>
-          <w:szCs w:val="23"/>
+          <w:sz w:val="24"/>
+          <w:szCs w:val="24"/>
           <w:lang w:val="es-CR" w:eastAsia="es-CR" w:bidi="ar-SA"/>
         </w:rPr>
         <w:lastRenderedPageBreak/>
@@ -3073,7 +3165,7 @@
           <wp:inline distT="0" distB="0" distL="0" distR="0">
             <wp:extent cx="2686050" cy="5457825"/>
             <wp:effectExtent l="0" t="0" r="0" b="0"/>
-            <wp:docPr id="25" name="Imagen 25" descr="https://lh4.googleusercontent.com/jEhW6JH9HYoXrRStNouNxYIWdYOy6KKoOIcEVLCyaQcaQq8ACAyveLQqY_DcPVSEbNxCoj1RcxeGj2VsQ7VxI1L6s5lsJwy8aGQ4oK8dUMotdn_bWruNeKsHB6gQmIYD6g"/>
+            <wp:docPr id="1" name="Imagen 1" descr="C:\Users\MaNu\Downloads\MisPerfiles.png"/>
             <wp:cNvGraphicFramePr>
               <a:graphicFrameLocks xmlns:a="http://schemas.openxmlformats.org/drawingml/2006/main" noChangeAspect="1"/>
             </wp:cNvGraphicFramePr>
@@ -3081,7 +3173,7 @@
               <a:graphicData uri="http://schemas.openxmlformats.org/drawingml/2006/picture">
                 <pic:pic xmlns:pic="http://schemas.openxmlformats.org/drawingml/2006/picture">
                   <pic:nvPicPr>
-                    <pic:cNvPr id="0" name="Picture 3" descr="https://lh4.googleusercontent.com/jEhW6JH9HYoXrRStNouNxYIWdYOy6KKoOIcEVLCyaQcaQq8ACAyveLQqY_DcPVSEbNxCoj1RcxeGj2VsQ7VxI1L6s5lsJwy8aGQ4oK8dUMotdn_bWruNeKsHB6gQmIYD6g"/>
+                    <pic:cNvPr id="0" name="Picture 1" descr="C:\Users\MaNu\Downloads\MisPerfiles.png"/>
                     <pic:cNvPicPr>
                       <a:picLocks noChangeAspect="1" noChangeArrowheads="1"/>
                     </pic:cNvPicPr>
@@ -4321,7 +4413,6 @@
           <w:lang w:val="es-CR" w:eastAsia="es-CR" w:bidi="ar-SA"/>
         </w:rPr>
       </w:pPr>
-      <w:bookmarkStart w:id="17" w:name="_GoBack"/>
       <w:r>
         <w:rPr>
           <w:rFonts w:ascii="Times New Roman" w:eastAsia="Times New Roman" w:hAnsi="Times New Roman" w:cs="Times New Roman"/>
@@ -4380,7 +4471,6 @@
           </wp:inline>
         </w:drawing>
       </w:r>
-      <w:bookmarkEnd w:id="17"/>
     </w:p>
     <w:p>
       <w:pPr>
@@ -4476,7 +4566,7 @@
           <w:lang w:val="es-CR"/>
         </w:rPr>
       </w:pPr>
-      <w:bookmarkStart w:id="18" w:name="_Toc396817459"/>
+      <w:bookmarkStart w:id="17" w:name="_Toc396817459"/>
       <w:r>
         <w:rPr>
           <w:rFonts w:ascii="Arial" w:hAnsi="Arial" w:cs="Arial"/>
@@ -4485,44 +4575,44 @@
         <w:lastRenderedPageBreak/>
         <w:t>Descripción de diseño de alto nivel</w:t>
       </w:r>
+      <w:bookmarkEnd w:id="17"/>
+    </w:p>
+    <w:p>
+      <w:pPr>
+        <w:rPr>
+          <w:rFonts w:ascii="Arial" w:hAnsi="Arial" w:cs="Arial"/>
+          <w:lang w:val="es-CR"/>
+        </w:rPr>
+      </w:pPr>
+      <w:bookmarkStart w:id="18" w:name="h.bb8yohgt3f6n" w:colFirst="0" w:colLast="0"/>
       <w:bookmarkEnd w:id="18"/>
-    </w:p>
-    <w:p>
-      <w:pPr>
-        <w:rPr>
-          <w:rFonts w:ascii="Arial" w:hAnsi="Arial" w:cs="Arial"/>
-          <w:lang w:val="es-CR"/>
-        </w:rPr>
-      </w:pPr>
-      <w:bookmarkStart w:id="19" w:name="h.bb8yohgt3f6n" w:colFirst="0" w:colLast="0"/>
+      <w:r>
+        <w:rPr>
+          <w:rFonts w:ascii="Arial" w:eastAsia="Arial" w:hAnsi="Arial" w:cs="Arial"/>
+          <w:lang w:val="es-CR"/>
+        </w:rPr>
+        <w:t>En la siguiente sección se describe detalladamente la arquitectura de la aplicación:</w:t>
+      </w:r>
+    </w:p>
+    <w:p>
+      <w:pPr>
+        <w:pStyle w:val="Ttulo2"/>
+        <w:rPr>
+          <w:rFonts w:ascii="Arial" w:hAnsi="Arial" w:cs="Arial"/>
+          <w:lang w:val="es-CR"/>
+        </w:rPr>
+      </w:pPr>
+      <w:bookmarkStart w:id="19" w:name="h.101cxr6uxuol" w:colFirst="0" w:colLast="0"/>
+      <w:bookmarkStart w:id="20" w:name="_Toc396817460"/>
       <w:bookmarkEnd w:id="19"/>
       <w:r>
         <w:rPr>
-          <w:rFonts w:ascii="Arial" w:eastAsia="Arial" w:hAnsi="Arial" w:cs="Arial"/>
-          <w:lang w:val="es-CR"/>
-        </w:rPr>
-        <w:t>En la siguiente sección se describe detalladamente la arquitectura de la aplicación:</w:t>
-      </w:r>
-    </w:p>
-    <w:p>
-      <w:pPr>
-        <w:pStyle w:val="Ttulo2"/>
-        <w:rPr>
-          <w:rFonts w:ascii="Arial" w:hAnsi="Arial" w:cs="Arial"/>
-          <w:lang w:val="es-CR"/>
-        </w:rPr>
-      </w:pPr>
-      <w:bookmarkStart w:id="20" w:name="h.101cxr6uxuol" w:colFirst="0" w:colLast="0"/>
-      <w:bookmarkStart w:id="21" w:name="_Toc396817460"/>
+          <w:rFonts w:ascii="Arial" w:hAnsi="Arial" w:cs="Arial"/>
+          <w:lang w:val="es-CR"/>
+        </w:rPr>
+        <w:t>Diagrama de arquitectura</w:t>
+      </w:r>
       <w:bookmarkEnd w:id="20"/>
-      <w:r>
-        <w:rPr>
-          <w:rFonts w:ascii="Arial" w:hAnsi="Arial" w:cs="Arial"/>
-          <w:lang w:val="es-CR"/>
-        </w:rPr>
-        <w:t>Diagrama de arquitectura</w:t>
-      </w:r>
-      <w:bookmarkEnd w:id="21"/>
     </w:p>
     <w:p>
       <w:pPr>
@@ -4600,7 +4690,15 @@
           <w:sz w:val="18"/>
           <w:lang w:val="es-CR"/>
         </w:rPr>
-        <w:t>Figura 10. Diagrama general de la arquitectura utilizada en la aplicación.</w:t>
+        <w:t>Figura 15</w:t>
+      </w:r>
+      <w:r>
+        <w:rPr>
+          <w:rFonts w:ascii="Arial" w:hAnsi="Arial" w:cs="Arial"/>
+          <w:sz w:val="18"/>
+          <w:lang w:val="es-CR"/>
+        </w:rPr>
+        <w:t>. Diagrama general de la arquitectura utilizada en la aplicación.</w:t>
       </w:r>
     </w:p>
     <w:p>
@@ -4679,7 +4777,15 @@
           <w:sz w:val="18"/>
           <w:lang w:val="es-CR"/>
         </w:rPr>
-        <w:t>Figura 11. Diagrama específico de la arquitectura RIA.</w:t>
+        <w:t>Figura 16</w:t>
+      </w:r>
+      <w:r>
+        <w:rPr>
+          <w:rFonts w:ascii="Arial" w:hAnsi="Arial" w:cs="Arial"/>
+          <w:sz w:val="18"/>
+          <w:lang w:val="es-CR"/>
+        </w:rPr>
+        <w:t>. Diagrama específico de la arquitectura RIA.</w:t>
       </w:r>
     </w:p>
     <w:p>
@@ -4690,9 +4796,9 @@
           <w:lang w:val="es-CR"/>
         </w:rPr>
       </w:pPr>
-      <w:bookmarkStart w:id="22" w:name="h.5gbmdh7pj3bd" w:colFirst="0" w:colLast="0"/>
-      <w:bookmarkStart w:id="23" w:name="_Toc396817461"/>
-      <w:bookmarkEnd w:id="22"/>
+      <w:bookmarkStart w:id="21" w:name="h.5gbmdh7pj3bd" w:colFirst="0" w:colLast="0"/>
+      <w:bookmarkStart w:id="22" w:name="_Toc396817461"/>
+      <w:bookmarkEnd w:id="21"/>
       <w:r>
         <w:rPr>
           <w:rFonts w:ascii="Arial" w:hAnsi="Arial" w:cs="Arial"/>
@@ -4701,7 +4807,7 @@
         <w:lastRenderedPageBreak/>
         <w:t>Explicación del diagrama de arquitectura</w:t>
       </w:r>
-      <w:bookmarkEnd w:id="23"/>
+      <w:bookmarkEnd w:id="22"/>
     </w:p>
     <w:p>
       <w:pPr>
@@ -4720,50 +4826,50 @@
         </w:rPr>
         <w:t>La arquitectura que se propone utilizar es la RIA, debido a que la aplicación maneja lógica solo en el servidor y no en el dispositivo. El servidor almacena toda la información y realiza búsquedas de los perfiles. Además el dispositivo móvil se utiliza para cargar la aplicación que se encuentra en el servidor.</w:t>
       </w:r>
-      <w:bookmarkStart w:id="24" w:name="h.rtz2ae545k6g" w:colFirst="0" w:colLast="0"/>
-      <w:bookmarkStart w:id="25" w:name="h.3wctzasy91e2" w:colFirst="0" w:colLast="0"/>
+      <w:bookmarkStart w:id="23" w:name="h.rtz2ae545k6g" w:colFirst="0" w:colLast="0"/>
+      <w:bookmarkStart w:id="24" w:name="h.3wctzasy91e2" w:colFirst="0" w:colLast="0"/>
+      <w:bookmarkEnd w:id="23"/>
       <w:bookmarkEnd w:id="24"/>
+    </w:p>
+    <w:p>
+      <w:pPr>
+        <w:pStyle w:val="Ttulo1"/>
+        <w:rPr>
+          <w:rFonts w:ascii="Arial" w:hAnsi="Arial" w:cs="Arial"/>
+          <w:lang w:val="es-CR"/>
+        </w:rPr>
+      </w:pPr>
+      <w:bookmarkStart w:id="25" w:name="h.yejeli7v8gn" w:colFirst="0" w:colLast="0"/>
+      <w:bookmarkStart w:id="26" w:name="_Toc396817462"/>
       <w:bookmarkEnd w:id="25"/>
-    </w:p>
-    <w:p>
-      <w:pPr>
-        <w:pStyle w:val="Ttulo1"/>
-        <w:rPr>
-          <w:rFonts w:ascii="Arial" w:hAnsi="Arial" w:cs="Arial"/>
-          <w:lang w:val="es-CR"/>
-        </w:rPr>
-      </w:pPr>
-      <w:bookmarkStart w:id="26" w:name="h.yejeli7v8gn" w:colFirst="0" w:colLast="0"/>
-      <w:bookmarkStart w:id="27" w:name="_Toc396817462"/>
+      <w:r>
+        <w:rPr>
+          <w:rFonts w:ascii="Arial" w:hAnsi="Arial" w:cs="Arial"/>
+          <w:lang w:val="es-CR"/>
+        </w:rPr>
+        <w:t>Descripción detallada</w:t>
+      </w:r>
       <w:bookmarkEnd w:id="26"/>
-      <w:r>
-        <w:rPr>
-          <w:rFonts w:ascii="Arial" w:hAnsi="Arial" w:cs="Arial"/>
-          <w:lang w:val="es-CR"/>
-        </w:rPr>
-        <w:t>Descripción detallada</w:t>
-      </w:r>
+    </w:p>
+    <w:p>
+      <w:pPr>
+        <w:pStyle w:val="Ttulo2"/>
+        <w:rPr>
+          <w:rFonts w:ascii="Arial" w:hAnsi="Arial" w:cs="Arial"/>
+          <w:lang w:val="es-CR"/>
+        </w:rPr>
+      </w:pPr>
+      <w:bookmarkStart w:id="27" w:name="h.yxcvz05ha3y8" w:colFirst="0" w:colLast="0"/>
+      <w:bookmarkStart w:id="28" w:name="_Toc396817463"/>
       <w:bookmarkEnd w:id="27"/>
-    </w:p>
-    <w:p>
-      <w:pPr>
-        <w:pStyle w:val="Ttulo2"/>
-        <w:rPr>
-          <w:rFonts w:ascii="Arial" w:hAnsi="Arial" w:cs="Arial"/>
-          <w:lang w:val="es-CR"/>
-        </w:rPr>
-      </w:pPr>
-      <w:bookmarkStart w:id="28" w:name="h.yxcvz05ha3y8" w:colFirst="0" w:colLast="0"/>
-      <w:bookmarkStart w:id="29" w:name="_Toc396817463"/>
+      <w:r>
+        <w:rPr>
+          <w:rFonts w:ascii="Arial" w:hAnsi="Arial" w:cs="Arial"/>
+          <w:lang w:val="es-CR"/>
+        </w:rPr>
+        <w:t>Diagrama de clases</w:t>
+      </w:r>
       <w:bookmarkEnd w:id="28"/>
-      <w:r>
-        <w:rPr>
-          <w:rFonts w:ascii="Arial" w:hAnsi="Arial" w:cs="Arial"/>
-          <w:lang w:val="es-CR"/>
-        </w:rPr>
-        <w:t>Diagrama de clases</w:t>
-      </w:r>
-      <w:bookmarkEnd w:id="29"/>
     </w:p>
     <w:p>
       <w:pPr>
@@ -4857,7 +4963,15 @@
           <w:sz w:val="18"/>
           <w:lang w:val="es-CR"/>
         </w:rPr>
-        <w:t xml:space="preserve">Figura 12. Diagrama de clases para el </w:t>
+        <w:t>Figura 17</w:t>
+      </w:r>
+      <w:r>
+        <w:rPr>
+          <w:rFonts w:ascii="Arial" w:hAnsi="Arial" w:cs="Arial"/>
+          <w:sz w:val="18"/>
+          <w:lang w:val="es-CR"/>
+        </w:rPr>
+        <w:t xml:space="preserve">. Diagrama de clases para el </w:t>
       </w:r>
       <w:proofErr w:type="spellStart"/>
       <w:r>
@@ -4878,17 +4992,17 @@
           <w:lang w:val="es-CR"/>
         </w:rPr>
       </w:pPr>
-      <w:bookmarkStart w:id="30" w:name="h.f3iw8atu02fe" w:colFirst="0" w:colLast="0"/>
-      <w:bookmarkStart w:id="31" w:name="_Toc396817464"/>
+      <w:bookmarkStart w:id="29" w:name="h.f3iw8atu02fe" w:colFirst="0" w:colLast="0"/>
+      <w:bookmarkStart w:id="30" w:name="_Toc396817464"/>
+      <w:bookmarkEnd w:id="29"/>
+      <w:r>
+        <w:rPr>
+          <w:rFonts w:ascii="Arial" w:hAnsi="Arial" w:cs="Arial"/>
+          <w:lang w:val="es-CR"/>
+        </w:rPr>
+        <w:t>Diagrama de base de datos</w:t>
+      </w:r>
       <w:bookmarkEnd w:id="30"/>
-      <w:r>
-        <w:rPr>
-          <w:rFonts w:ascii="Arial" w:hAnsi="Arial" w:cs="Arial"/>
-          <w:lang w:val="es-CR"/>
-        </w:rPr>
-        <w:t>Diagrama de base de datos</w:t>
-      </w:r>
-      <w:bookmarkEnd w:id="31"/>
     </w:p>
     <w:p>
       <w:pPr>
@@ -5036,7 +5150,15 @@
           <w:sz w:val="18"/>
           <w:lang w:val="es-CR"/>
         </w:rPr>
-        <w:t>Figura 13. Diagrama de base de datos a utilizar en la aplicación.</w:t>
+        <w:t>Figura 18</w:t>
+      </w:r>
+      <w:r>
+        <w:rPr>
+          <w:rFonts w:ascii="Arial" w:hAnsi="Arial" w:cs="Arial"/>
+          <w:sz w:val="18"/>
+          <w:lang w:val="es-CR"/>
+        </w:rPr>
+        <w:t>. Diagrama de base de datos a utilizar en la aplicación.</w:t>
       </w:r>
     </w:p>
     <w:p>
@@ -5047,35 +5169,26 @@
           <w:lang w:val="es-CR"/>
         </w:rPr>
       </w:pPr>
-      <w:bookmarkStart w:id="32" w:name="h.olryx2czt48e" w:colFirst="0" w:colLast="0"/>
-      <w:bookmarkStart w:id="33" w:name="_Toc396817465"/>
+      <w:bookmarkStart w:id="31" w:name="h.olryx2czt48e" w:colFirst="0" w:colLast="0"/>
+      <w:bookmarkStart w:id="32" w:name="_Toc396817465"/>
+      <w:bookmarkEnd w:id="31"/>
+      <w:r>
+        <w:rPr>
+          <w:rFonts w:ascii="Arial" w:hAnsi="Arial" w:cs="Arial"/>
+          <w:lang w:val="es-CR"/>
+        </w:rPr>
+        <w:t xml:space="preserve">Descripción de los web </w:t>
+      </w:r>
+      <w:proofErr w:type="spellStart"/>
+      <w:r>
+        <w:rPr>
+          <w:rFonts w:ascii="Arial" w:hAnsi="Arial" w:cs="Arial"/>
+          <w:lang w:val="es-CR"/>
+        </w:rPr>
+        <w:t>services</w:t>
+      </w:r>
       <w:bookmarkEnd w:id="32"/>
-      <w:r>
-        <w:rPr>
-          <w:rFonts w:ascii="Arial" w:hAnsi="Arial" w:cs="Arial"/>
-          <w:lang w:val="es-CR"/>
-        </w:rPr>
-        <w:t xml:space="preserve">Descripción de los web </w:t>
-      </w:r>
-      <w:proofErr w:type="spellStart"/>
-      <w:r>
-        <w:rPr>
-          <w:rFonts w:ascii="Arial" w:hAnsi="Arial" w:cs="Arial"/>
-          <w:lang w:val="es-CR"/>
-        </w:rPr>
-        <w:t>services</w:t>
-      </w:r>
-      <w:bookmarkEnd w:id="33"/>
       <w:proofErr w:type="spellEnd"/>
-    </w:p>
-    <w:p>
-      <w:pPr>
-        <w:pStyle w:val="Normal1"/>
-        <w:rPr>
-          <w:rFonts w:ascii="Arial" w:hAnsi="Arial" w:cs="Arial"/>
-          <w:lang w:val="es-CR"/>
-        </w:rPr>
-      </w:pPr>
     </w:p>
     <w:p>
       <w:pPr>
@@ -5108,7 +5221,7 @@
           <w:rFonts w:ascii="Arial" w:hAnsi="Arial" w:cs="Arial"/>
           <w:lang w:val="es-CR"/>
         </w:rPr>
-        <w:t xml:space="preserve"> se utilizará como proveedor de servicio de </w:t>
+        <w:t xml:space="preserve"> se utilizará como proveedor de servicio de hosting Amazon Web </w:t>
       </w:r>
       <w:proofErr w:type="spellStart"/>
       <w:r>
@@ -5116,7 +5229,7 @@
           <w:rFonts w:ascii="Arial" w:hAnsi="Arial" w:cs="Arial"/>
           <w:lang w:val="es-CR"/>
         </w:rPr>
-        <w:t>hosting</w:t>
+        <w:t>Services</w:t>
       </w:r>
       <w:proofErr w:type="spellEnd"/>
       <w:r>
@@ -5124,7 +5237,37 @@
           <w:rFonts w:ascii="Arial" w:hAnsi="Arial" w:cs="Arial"/>
           <w:lang w:val="es-CR"/>
         </w:rPr>
-        <w:t xml:space="preserve"> Amazon Web </w:t>
+        <w:t xml:space="preserve">, con una plataforma Microsoft Windows Server 2012 R2 Base de capacidad “t2.micro” de AWS, para la implementación del </w:t>
+      </w:r>
+      <w:r>
+        <w:rPr>
+          <w:rFonts w:ascii="Arial" w:hAnsi="Arial" w:cs="Arial"/>
+          <w:lang w:val="es-CR"/>
+        </w:rPr>
+        <w:t>URL</w:t>
+      </w:r>
+      <w:r>
+        <w:rPr>
+          <w:rFonts w:ascii="Arial" w:hAnsi="Arial" w:cs="Arial"/>
+          <w:lang w:val="es-CR"/>
+        </w:rPr>
+        <w:t xml:space="preserve"> se adquirió un dominio con la dirección “</w:t>
+      </w:r>
+      <w:r>
+        <w:rPr>
+          <w:rFonts w:ascii="Arial" w:hAnsi="Arial" w:cs="Arial"/>
+          <w:i/>
+          <w:u w:val="single"/>
+          <w:lang w:val="es-CR"/>
+        </w:rPr>
+        <w:t>www.remembermeapp.com</w:t>
+      </w:r>
+      <w:r>
+        <w:rPr>
+          <w:rFonts w:ascii="Arial" w:hAnsi="Arial" w:cs="Arial"/>
+          <w:lang w:val="es-CR"/>
+        </w:rPr>
+        <w:t xml:space="preserve">”, y se </w:t>
       </w:r>
       <w:proofErr w:type="spellStart"/>
       <w:r>
@@ -5132,7 +5275,14 @@
           <w:rFonts w:ascii="Arial" w:hAnsi="Arial" w:cs="Arial"/>
           <w:lang w:val="es-CR"/>
         </w:rPr>
-        <w:t>Services</w:t>
+        <w:t>re</w:t>
+      </w:r>
+      <w:r>
+        <w:rPr>
+          <w:rFonts w:ascii="Arial" w:hAnsi="Arial" w:cs="Arial"/>
+          <w:lang w:val="es-CR"/>
+        </w:rPr>
+        <w:t>direccionó</w:t>
       </w:r>
       <w:proofErr w:type="spellEnd"/>
       <w:r>
@@ -5140,7 +5290,58 @@
           <w:rFonts w:ascii="Arial" w:hAnsi="Arial" w:cs="Arial"/>
           <w:lang w:val="es-CR"/>
         </w:rPr>
-        <w:t xml:space="preserve">, con una plataforma Microsoft Windows Server 2012 R2 Base de capacidad “t2.micro” de AWS, para la implementación del </w:t>
+        <w:t xml:space="preserve"> a la IP elástica del servidor suministrada por </w:t>
+      </w:r>
+      <w:r>
+        <w:rPr>
+          <w:rFonts w:ascii="Arial" w:hAnsi="Arial" w:cs="Arial"/>
+          <w:lang w:val="es-CR"/>
+        </w:rPr>
+        <w:t>AWS</w:t>
+      </w:r>
+      <w:r>
+        <w:rPr>
+          <w:rFonts w:ascii="Arial" w:hAnsi="Arial" w:cs="Arial"/>
+          <w:lang w:val="es-CR"/>
+        </w:rPr>
+        <w:t>.</w:t>
+      </w:r>
+    </w:p>
+    <w:p>
+      <w:pPr>
+        <w:pStyle w:val="Ttulo2"/>
+        <w:rPr>
+          <w:rFonts w:ascii="Arial" w:hAnsi="Arial" w:cs="Arial"/>
+          <w:lang w:val="es-CR"/>
+        </w:rPr>
+      </w:pPr>
+      <w:bookmarkStart w:id="33" w:name="h.9gpri5j73149" w:colFirst="0" w:colLast="0"/>
+      <w:bookmarkStart w:id="34" w:name="_Toc396817466"/>
+      <w:bookmarkEnd w:id="33"/>
+      <w:r>
+        <w:rPr>
+          <w:rFonts w:ascii="Arial" w:hAnsi="Arial" w:cs="Arial"/>
+          <w:lang w:val="es-CR"/>
+        </w:rPr>
+        <w:t>URL</w:t>
+      </w:r>
+      <w:bookmarkEnd w:id="34"/>
+    </w:p>
+    <w:p>
+      <w:pPr>
+        <w:pStyle w:val="Normal1"/>
+        <w:ind w:firstLine="720"/>
+        <w:rPr>
+          <w:rFonts w:ascii="Arial" w:hAnsi="Arial" w:cs="Arial"/>
+          <w:lang w:val="es-CR"/>
+        </w:rPr>
+      </w:pPr>
+      <w:r>
+        <w:rPr>
+          <w:rFonts w:ascii="Arial" w:hAnsi="Arial" w:cs="Arial"/>
+          <w:lang w:val="es-CR"/>
+        </w:rPr>
+        <w:t xml:space="preserve">El dominio fue obtenido de </w:t>
       </w:r>
       <w:proofErr w:type="spellStart"/>
       <w:r>
@@ -5148,7 +5349,7 @@
           <w:rFonts w:ascii="Arial" w:hAnsi="Arial" w:cs="Arial"/>
           <w:lang w:val="es-CR"/>
         </w:rPr>
-        <w:t>url</w:t>
+        <w:t>Godaddy</w:t>
       </w:r>
       <w:proofErr w:type="spellEnd"/>
       <w:r>
@@ -5156,607 +5357,239 @@
           <w:rFonts w:ascii="Arial" w:hAnsi="Arial" w:cs="Arial"/>
           <w:lang w:val="es-CR"/>
         </w:rPr>
-        <w:t xml:space="preserve"> se adquirió un dominio con la dirección “</w:t>
-      </w:r>
-      <w:hyperlink r:id="rId27">
+        <w:t xml:space="preserve"> y la dirección reservada es la siguiente: </w:t>
+      </w:r>
+      <w:r>
+        <w:rPr>
+          <w:rFonts w:ascii="Arial" w:hAnsi="Arial" w:cs="Arial"/>
+          <w:lang w:val="es-CR"/>
+        </w:rPr>
+        <w:t>www.remembermeapp.com</w:t>
+      </w:r>
+      <w:bookmarkStart w:id="35" w:name="_GoBack"/>
+      <w:bookmarkEnd w:id="35"/>
+    </w:p>
+    <w:p>
+      <w:pPr>
+        <w:pStyle w:val="Sinespaciado"/>
+        <w:numPr>
+          <w:ilvl w:val="0"/>
+          <w:numId w:val="12"/>
+        </w:numPr>
+        <w:rPr>
+          <w:rFonts w:ascii="Arial" w:eastAsia="Times New Roman" w:hAnsi="Arial" w:cs="Arial"/>
+          <w:lang w:val="es-CR" w:eastAsia="es-CR" w:bidi="ar-SA"/>
+        </w:rPr>
+      </w:pPr>
+      <w:r>
+        <w:rPr>
+          <w:rFonts w:ascii="Arial" w:hAnsi="Arial" w:cs="Arial"/>
+          <w:lang w:val="es-CR"/>
+        </w:rPr>
+        <w:t xml:space="preserve">Página principal administradores: </w:t>
+      </w:r>
+      <w:r>
+        <w:rPr>
+          <w:rFonts w:ascii="Arial" w:eastAsia="Times New Roman" w:hAnsi="Arial" w:cs="Arial"/>
+          <w:lang w:val="es-CR" w:eastAsia="es-CR" w:bidi="ar-SA"/>
+        </w:rPr>
+        <w:t>“</w:t>
+      </w:r>
+      <w:hyperlink r:id="rId27" w:history="1">
         <w:r>
           <w:rPr>
-            <w:rFonts w:ascii="Arial" w:hAnsi="Arial" w:cs="Arial"/>
-            <w:color w:val="1155CC"/>
-            <w:u w:val="single"/>
-            <w:lang w:val="es-CR"/>
-          </w:rPr>
-          <w:t>www.remembermeapp.co</w:t>
-        </w:r>
-      </w:hyperlink>
-      <w:r>
-        <w:rPr>
-          <w:rFonts w:ascii="Arial" w:hAnsi="Arial" w:cs="Arial"/>
-          <w:color w:val="1155CC"/>
-          <w:u w:val="single"/>
-          <w:lang w:val="es-CR"/>
-        </w:rPr>
-        <w:t>m</w:t>
-      </w:r>
-      <w:r>
-        <w:rPr>
-          <w:rFonts w:ascii="Arial" w:hAnsi="Arial" w:cs="Arial"/>
-          <w:lang w:val="es-CR"/>
-        </w:rPr>
-        <w:t xml:space="preserve">”, y se </w:t>
-      </w:r>
-      <w:proofErr w:type="spellStart"/>
-      <w:r>
-        <w:rPr>
-          <w:rFonts w:ascii="Arial" w:hAnsi="Arial" w:cs="Arial"/>
-          <w:lang w:val="es-CR"/>
-        </w:rPr>
-        <w:t>re</w:t>
-      </w:r>
-      <w:r>
-        <w:rPr>
-          <w:rFonts w:ascii="Arial" w:hAnsi="Arial" w:cs="Arial"/>
-          <w:lang w:val="es-CR"/>
-        </w:rPr>
-        <w:t>direccionó</w:t>
-      </w:r>
-      <w:proofErr w:type="spellEnd"/>
-      <w:r>
-        <w:rPr>
-          <w:rFonts w:ascii="Arial" w:hAnsi="Arial" w:cs="Arial"/>
-          <w:lang w:val="es-CR"/>
-        </w:rPr>
-        <w:t xml:space="preserve"> a la IP elástica del servidor suministrada por </w:t>
-      </w:r>
-      <w:proofErr w:type="spellStart"/>
-      <w:r>
-        <w:rPr>
-          <w:rFonts w:ascii="Arial" w:hAnsi="Arial" w:cs="Arial"/>
-          <w:lang w:val="es-CR"/>
-        </w:rPr>
-        <w:t>aws</w:t>
-      </w:r>
-      <w:proofErr w:type="spellEnd"/>
-      <w:r>
-        <w:rPr>
-          <w:rFonts w:ascii="Arial" w:hAnsi="Arial" w:cs="Arial"/>
-          <w:lang w:val="es-CR"/>
-        </w:rPr>
-        <w:t>.</w:t>
-      </w:r>
-    </w:p>
-    <w:p>
-      <w:pPr>
-        <w:pStyle w:val="Ttulo2"/>
-        <w:rPr>
-          <w:rFonts w:ascii="Arial" w:hAnsi="Arial" w:cs="Arial"/>
-          <w:lang w:val="es-CR"/>
-        </w:rPr>
-      </w:pPr>
-      <w:bookmarkStart w:id="34" w:name="h.9gpri5j73149" w:colFirst="0" w:colLast="0"/>
-      <w:bookmarkStart w:id="35" w:name="_Toc396817466"/>
-      <w:bookmarkEnd w:id="34"/>
-      <w:r>
-        <w:rPr>
-          <w:rFonts w:ascii="Arial" w:hAnsi="Arial" w:cs="Arial"/>
-          <w:lang w:val="es-CR"/>
-        </w:rPr>
-        <w:t>URL</w:t>
-      </w:r>
-      <w:bookmarkEnd w:id="35"/>
-    </w:p>
-    <w:p>
-      <w:pPr>
-        <w:pStyle w:val="Normal1"/>
-        <w:ind w:firstLine="720"/>
-        <w:rPr>
-          <w:rFonts w:ascii="Arial" w:hAnsi="Arial" w:cs="Arial"/>
-          <w:lang w:val="es-CR"/>
-        </w:rPr>
-      </w:pPr>
-      <w:r>
-        <w:rPr>
-          <w:rFonts w:ascii="Arial" w:hAnsi="Arial" w:cs="Arial"/>
-          <w:lang w:val="es-CR"/>
-        </w:rPr>
-        <w:t xml:space="preserve">El dominio fue obtenido de </w:t>
-      </w:r>
-      <w:proofErr w:type="spellStart"/>
-      <w:r>
-        <w:rPr>
-          <w:rFonts w:ascii="Arial" w:hAnsi="Arial" w:cs="Arial"/>
-          <w:lang w:val="es-CR"/>
-        </w:rPr>
-        <w:t>Godaddy</w:t>
-      </w:r>
-      <w:proofErr w:type="spellEnd"/>
-      <w:r>
-        <w:rPr>
-          <w:rFonts w:ascii="Arial" w:hAnsi="Arial" w:cs="Arial"/>
-          <w:lang w:val="es-CR"/>
-        </w:rPr>
-        <w:t xml:space="preserve"> y la dirección reservada es la siguiente: “www.remembermeapp.com”</w:t>
-      </w:r>
-    </w:p>
-    <w:p>
-      <w:pPr>
-        <w:pStyle w:val="NormalWeb"/>
-        <w:spacing w:before="0" w:beforeAutospacing="0" w:after="0" w:afterAutospacing="0"/>
-        <w:ind w:firstLine="360"/>
-      </w:pPr>
-      <w:r>
-        <w:rPr>
-          <w:rFonts w:ascii="Arial" w:hAnsi="Arial" w:cs="Arial"/>
-          <w:color w:val="000000"/>
-          <w:sz w:val="23"/>
-          <w:szCs w:val="23"/>
-        </w:rPr>
-        <w:t>Pá</w:t>
-      </w:r>
-      <w:r>
-        <w:rPr>
-          <w:rFonts w:ascii="Arial" w:hAnsi="Arial" w:cs="Arial"/>
-          <w:color w:val="000000"/>
-          <w:sz w:val="23"/>
-          <w:szCs w:val="23"/>
-        </w:rPr>
-        <w:t>gina principal administradores: “</w:t>
-      </w:r>
-      <w:hyperlink r:id="rId28" w:history="1">
-        <w:r>
-          <w:rPr>
-            <w:rStyle w:val="Hipervnculo"/>
-            <w:rFonts w:ascii="Arial" w:hAnsi="Arial" w:cs="Arial"/>
-            <w:color w:val="1155CC"/>
-            <w:sz w:val="23"/>
-            <w:szCs w:val="23"/>
+            <w:rFonts w:ascii="Arial" w:eastAsia="Times New Roman" w:hAnsi="Arial" w:cs="Arial"/>
+            <w:lang w:val="es-CR" w:eastAsia="es-CR" w:bidi="ar-SA"/>
           </w:rPr>
           <w:t>www.remembermeapp.com</w:t>
         </w:r>
       </w:hyperlink>
       <w:r>
         <w:rPr>
-          <w:rFonts w:ascii="Arial" w:hAnsi="Arial" w:cs="Arial"/>
-          <w:color w:val="000000"/>
-          <w:sz w:val="23"/>
-          <w:szCs w:val="23"/>
+          <w:rFonts w:ascii="Arial" w:eastAsia="Times New Roman" w:hAnsi="Arial" w:cs="Arial"/>
+          <w:lang w:val="es-CR" w:eastAsia="es-CR" w:bidi="ar-SA"/>
         </w:rPr>
         <w:t>”</w:t>
       </w:r>
     </w:p>
     <w:p>
       <w:pPr>
-        <w:rPr>
-          <w:rFonts w:ascii="Arial" w:hAnsi="Arial" w:cs="Arial"/>
-          <w:sz w:val="24"/>
-          <w:szCs w:val="24"/>
-          <w:lang w:val="es-CR"/>
-        </w:rPr>
-      </w:pPr>
-    </w:p>
-    <w:p>
-      <w:pPr>
-        <w:pStyle w:val="NormalWeb"/>
+        <w:pStyle w:val="Sinespaciado"/>
         <w:numPr>
           <w:ilvl w:val="0"/>
-          <w:numId w:val="6"/>
+          <w:numId w:val="12"/>
         </w:numPr>
-        <w:spacing w:before="0" w:beforeAutospacing="0" w:after="0" w:afterAutospacing="0"/>
-        <w:textAlignment w:val="baseline"/>
-        <w:rPr>
-          <w:rFonts w:ascii="Arial" w:hAnsi="Arial" w:cs="Arial"/>
-          <w:color w:val="000000"/>
-        </w:rPr>
-      </w:pPr>
-      <w:r>
-        <w:rPr>
-          <w:rFonts w:ascii="Arial" w:hAnsi="Arial" w:cs="Arial"/>
-          <w:color w:val="000000"/>
+        <w:rPr>
+          <w:rFonts w:ascii="Arial" w:hAnsi="Arial" w:cs="Arial"/>
+          <w:lang w:val="es-CR"/>
+        </w:rPr>
+      </w:pPr>
+      <w:r>
+        <w:rPr>
+          <w:rFonts w:ascii="Arial" w:hAnsi="Arial" w:cs="Arial"/>
+          <w:lang w:val="es-CR"/>
         </w:rPr>
         <w:t>Perfiles: “</w:t>
       </w:r>
-      <w:hyperlink r:id="rId29" w:history="1">
+      <w:hyperlink r:id="rId28" w:history="1">
         <w:r>
           <w:rPr>
-            <w:rStyle w:val="Hipervnculo"/>
             <w:rFonts w:ascii="Arial" w:hAnsi="Arial" w:cs="Arial"/>
-            <w:color w:val="1155CC"/>
+            <w:lang w:val="es-CR"/>
           </w:rPr>
           <w:t>www.remembermeapp.com</w:t>
         </w:r>
       </w:hyperlink>
       <w:r>
         <w:rPr>
-          <w:rStyle w:val="Hipervnculo"/>
-          <w:rFonts w:ascii="Arial" w:hAnsi="Arial" w:cs="Arial"/>
-          <w:color w:val="1155CC"/>
-        </w:rPr>
-        <w:t>/</w:t>
-      </w:r>
-      <w:proofErr w:type="spellStart"/>
-      <w:r>
-        <w:rPr>
-          <w:rStyle w:val="Hipervnculo"/>
-          <w:rFonts w:ascii="Arial" w:hAnsi="Arial" w:cs="Arial"/>
-          <w:color w:val="1155CC"/>
-        </w:rPr>
-        <w:t>app</w:t>
-      </w:r>
-      <w:proofErr w:type="spellEnd"/>
-      <w:r>
-        <w:rPr>
-          <w:rStyle w:val="Hipervnculo"/>
-          <w:rFonts w:ascii="Arial" w:hAnsi="Arial" w:cs="Arial"/>
-          <w:color w:val="1155CC"/>
-        </w:rPr>
-        <w:t>/perfil</w:t>
-      </w:r>
-      <w:r>
-        <w:rPr>
-          <w:rFonts w:ascii="Arial" w:hAnsi="Arial" w:cs="Arial"/>
-          <w:color w:val="000000"/>
-        </w:rPr>
-        <w:t>”</w:t>
-      </w:r>
-    </w:p>
-    <w:p>
-      <w:pPr>
-        <w:pStyle w:val="NormalWeb"/>
+          <w:rFonts w:ascii="Arial" w:hAnsi="Arial" w:cs="Arial"/>
+          <w:lang w:val="es-CR"/>
+        </w:rPr>
+        <w:t>/app/perfil”</w:t>
+      </w:r>
+    </w:p>
+    <w:p>
+      <w:pPr>
+        <w:pStyle w:val="Sinespaciado"/>
         <w:numPr>
           <w:ilvl w:val="0"/>
-          <w:numId w:val="6"/>
+          <w:numId w:val="12"/>
         </w:numPr>
-        <w:spacing w:before="0" w:beforeAutospacing="0" w:after="0" w:afterAutospacing="0"/>
-        <w:textAlignment w:val="baseline"/>
-        <w:rPr>
-          <w:rFonts w:ascii="Arial" w:hAnsi="Arial" w:cs="Arial"/>
-          <w:color w:val="000000"/>
-        </w:rPr>
-      </w:pPr>
-      <w:r>
-        <w:rPr>
-          <w:rFonts w:ascii="Arial" w:hAnsi="Arial" w:cs="Arial"/>
-          <w:color w:val="000000"/>
-        </w:rPr>
-        <w:t>Biografías: ”</w:t>
-      </w:r>
-      <w:hyperlink r:id="rId30" w:history="1">
-        <w:r>
-          <w:rPr>
-            <w:rStyle w:val="Hipervnculo"/>
-            <w:rFonts w:ascii="Arial" w:hAnsi="Arial" w:cs="Arial"/>
-            <w:color w:val="1155CC"/>
-          </w:rPr>
-          <w:t>www.remembermeapp.com</w:t>
-        </w:r>
-      </w:hyperlink>
-      <w:r>
-        <w:rPr>
-          <w:rStyle w:val="Hipervnculo"/>
-          <w:rFonts w:ascii="Arial" w:hAnsi="Arial" w:cs="Arial"/>
-          <w:color w:val="1155CC"/>
-        </w:rPr>
-        <w:t>/</w:t>
+        <w:rPr>
+          <w:rFonts w:ascii="Arial" w:hAnsi="Arial" w:cs="Arial"/>
+          <w:lang w:val="es-CR"/>
+        </w:rPr>
+      </w:pPr>
+      <w:r>
+        <w:rPr>
+          <w:rFonts w:ascii="Arial" w:hAnsi="Arial" w:cs="Arial"/>
+          <w:lang w:val="es-CR"/>
+        </w:rPr>
+        <w:t>Biografías: ”www.remembermeapp.com</w:t>
+      </w:r>
+      <w:r>
+        <w:rPr>
+          <w:rFonts w:ascii="Arial" w:hAnsi="Arial" w:cs="Arial"/>
+          <w:lang w:val="es-CR"/>
+        </w:rPr>
+        <w:t>/app/</w:t>
       </w:r>
       <w:proofErr w:type="spellStart"/>
       <w:r>
         <w:rPr>
-          <w:rStyle w:val="Hipervnculo"/>
-          <w:rFonts w:ascii="Arial" w:hAnsi="Arial" w:cs="Arial"/>
-          <w:color w:val="1155CC"/>
-        </w:rPr>
-        <w:t>app</w:t>
+          <w:rFonts w:ascii="Arial" w:hAnsi="Arial" w:cs="Arial"/>
+          <w:lang w:val="es-CR"/>
+        </w:rPr>
+        <w:t>biogr</w:t>
+      </w:r>
+      <w:r>
+        <w:rPr>
+          <w:rFonts w:ascii="Arial" w:hAnsi="Arial" w:cs="Arial"/>
+          <w:lang w:val="es-CR"/>
+        </w:rPr>
+        <w:t>afia</w:t>
       </w:r>
       <w:proofErr w:type="spellEnd"/>
       <w:r>
         <w:rPr>
-          <w:rStyle w:val="Hipervnculo"/>
-          <w:rFonts w:ascii="Arial" w:hAnsi="Arial" w:cs="Arial"/>
-          <w:color w:val="1155CC"/>
-        </w:rPr>
-        <w:t>/</w:t>
-      </w:r>
-      <w:proofErr w:type="spellStart"/>
-      <w:r>
-        <w:rPr>
-          <w:rStyle w:val="Hipervnculo"/>
-          <w:rFonts w:ascii="Arial" w:hAnsi="Arial" w:cs="Arial"/>
-          <w:color w:val="1155CC"/>
-        </w:rPr>
-        <w:t>biografia</w:t>
-      </w:r>
-      <w:proofErr w:type="spellEnd"/>
-      <w:r>
-        <w:rPr>
-          <w:rFonts w:ascii="Arial" w:hAnsi="Arial" w:cs="Arial"/>
-          <w:color w:val="000000"/>
+          <w:rFonts w:ascii="Arial" w:hAnsi="Arial" w:cs="Arial"/>
+          <w:lang w:val="es-CR"/>
         </w:rPr>
         <w:t>”</w:t>
       </w:r>
     </w:p>
     <w:p>
       <w:pPr>
-        <w:pStyle w:val="NormalWeb"/>
+        <w:pStyle w:val="Sinespaciado"/>
         <w:numPr>
           <w:ilvl w:val="0"/>
-          <w:numId w:val="6"/>
+          <w:numId w:val="12"/>
         </w:numPr>
-        <w:spacing w:before="0" w:beforeAutospacing="0" w:after="0" w:afterAutospacing="0"/>
-        <w:textAlignment w:val="baseline"/>
-        <w:rPr>
-          <w:rFonts w:ascii="Arial" w:hAnsi="Arial" w:cs="Arial"/>
-          <w:color w:val="000000"/>
-        </w:rPr>
-      </w:pPr>
-      <w:r>
-        <w:rPr>
-          <w:rFonts w:ascii="Arial" w:hAnsi="Arial" w:cs="Arial"/>
-          <w:color w:val="000000"/>
-        </w:rPr>
-        <w:t>Actividades: “</w:t>
-      </w:r>
-      <w:hyperlink r:id="rId31" w:history="1">
-        <w:r>
-          <w:rPr>
-            <w:rStyle w:val="Hipervnculo"/>
-            <w:rFonts w:ascii="Arial" w:hAnsi="Arial" w:cs="Arial"/>
-            <w:color w:val="1155CC"/>
-          </w:rPr>
-          <w:t>www.remembermeapp.com</w:t>
-        </w:r>
-      </w:hyperlink>
-      <w:r>
-        <w:rPr>
-          <w:rStyle w:val="Hipervnculo"/>
-          <w:rFonts w:ascii="Arial" w:hAnsi="Arial" w:cs="Arial"/>
-          <w:color w:val="1155CC"/>
-        </w:rPr>
-        <w:t>/</w:t>
-      </w:r>
-      <w:proofErr w:type="spellStart"/>
-      <w:r>
-        <w:rPr>
-          <w:rStyle w:val="Hipervnculo"/>
-          <w:rFonts w:ascii="Arial" w:hAnsi="Arial" w:cs="Arial"/>
-          <w:color w:val="1155CC"/>
-        </w:rPr>
-        <w:t>app</w:t>
-      </w:r>
-      <w:proofErr w:type="spellEnd"/>
-      <w:r>
-        <w:rPr>
-          <w:rStyle w:val="Hipervnculo"/>
-          <w:rFonts w:ascii="Arial" w:hAnsi="Arial" w:cs="Arial"/>
-          <w:color w:val="1155CC"/>
-        </w:rPr>
-        <w:t>/perfil/actividades</w:t>
-      </w:r>
-      <w:r>
-        <w:rPr>
-          <w:rFonts w:ascii="Arial" w:hAnsi="Arial" w:cs="Arial"/>
-          <w:color w:val="000000"/>
-        </w:rPr>
-        <w:t>”</w:t>
-      </w:r>
-    </w:p>
-    <w:p>
-      <w:pPr>
-        <w:pStyle w:val="NormalWeb"/>
+        <w:rPr>
+          <w:rFonts w:ascii="Arial" w:hAnsi="Arial" w:cs="Arial"/>
+          <w:lang w:val="es-CR"/>
+        </w:rPr>
+      </w:pPr>
+      <w:r>
+        <w:rPr>
+          <w:rFonts w:ascii="Arial" w:hAnsi="Arial" w:cs="Arial"/>
+          <w:lang w:val="es-CR"/>
+        </w:rPr>
+        <w:t>Actividades: “www.remembermeapp.com/app/perfil/actividades”</w:t>
+      </w:r>
+    </w:p>
+    <w:p>
+      <w:pPr>
+        <w:pStyle w:val="Sinespaciado"/>
         <w:numPr>
           <w:ilvl w:val="0"/>
-          <w:numId w:val="6"/>
+          <w:numId w:val="12"/>
         </w:numPr>
-        <w:spacing w:before="0" w:beforeAutospacing="0" w:after="0" w:afterAutospacing="0"/>
-        <w:textAlignment w:val="baseline"/>
-        <w:rPr>
-          <w:rFonts w:ascii="Arial" w:hAnsi="Arial" w:cs="Arial"/>
-          <w:color w:val="000000"/>
-        </w:rPr>
-      </w:pPr>
-      <w:r>
-        <w:rPr>
-          <w:rFonts w:ascii="Arial" w:hAnsi="Arial" w:cs="Arial"/>
-          <w:color w:val="000000"/>
-        </w:rPr>
-        <w:t>C</w:t>
-      </w:r>
-      <w:r>
-        <w:rPr>
-          <w:rFonts w:ascii="Arial" w:hAnsi="Arial" w:cs="Arial"/>
-          <w:color w:val="000000"/>
+        <w:rPr>
+          <w:rFonts w:ascii="Arial" w:hAnsi="Arial" w:cs="Arial"/>
+          <w:lang w:val="es-CR"/>
+        </w:rPr>
+      </w:pPr>
+      <w:r>
+        <w:rPr>
+          <w:rFonts w:ascii="Arial" w:hAnsi="Arial" w:cs="Arial"/>
+          <w:lang w:val="es-CR"/>
+        </w:rPr>
+        <w:t>Coordenadas: “www.remembermeapp.com/app/perfil/co</w:t>
+      </w:r>
+      <w:r>
+        <w:rPr>
+          <w:rFonts w:ascii="Arial" w:hAnsi="Arial" w:cs="Arial"/>
+          <w:lang w:val="es-CR"/>
         </w:rPr>
         <w:t>o</w:t>
       </w:r>
       <w:r>
         <w:rPr>
           <w:rFonts w:ascii="Arial" w:hAnsi="Arial" w:cs="Arial"/>
-          <w:color w:val="000000"/>
-        </w:rPr>
-        <w:t>ordenadas: “</w:t>
-      </w:r>
-      <w:hyperlink r:id="rId32" w:history="1">
-        <w:r>
-          <w:rPr>
-            <w:rStyle w:val="Hipervnculo"/>
-            <w:rFonts w:ascii="Arial" w:hAnsi="Arial" w:cs="Arial"/>
-            <w:color w:val="1155CC"/>
-          </w:rPr>
-          <w:t>www.remembermeapp.com</w:t>
-        </w:r>
-      </w:hyperlink>
-      <w:r>
-        <w:rPr>
-          <w:rStyle w:val="Hipervnculo"/>
-          <w:rFonts w:ascii="Arial" w:hAnsi="Arial" w:cs="Arial"/>
-          <w:color w:val="1155CC"/>
-        </w:rPr>
-        <w:t>/</w:t>
-      </w:r>
-      <w:proofErr w:type="spellStart"/>
-      <w:r>
-        <w:rPr>
-          <w:rStyle w:val="Hipervnculo"/>
-          <w:rFonts w:ascii="Arial" w:hAnsi="Arial" w:cs="Arial"/>
-          <w:color w:val="1155CC"/>
-        </w:rPr>
-        <w:t>app</w:t>
-      </w:r>
-      <w:proofErr w:type="spellEnd"/>
-      <w:r>
-        <w:rPr>
-          <w:rStyle w:val="Hipervnculo"/>
-          <w:rFonts w:ascii="Arial" w:hAnsi="Arial" w:cs="Arial"/>
-          <w:color w:val="1155CC"/>
-        </w:rPr>
-        <w:t>/perfil/</w:t>
-      </w:r>
-      <w:proofErr w:type="spellStart"/>
-      <w:r>
-        <w:rPr>
-          <w:rStyle w:val="Hipervnculo"/>
-          <w:rFonts w:ascii="Arial" w:hAnsi="Arial" w:cs="Arial"/>
-          <w:color w:val="1155CC"/>
-        </w:rPr>
-        <w:t>cordenadas</w:t>
-      </w:r>
-      <w:proofErr w:type="spellEnd"/>
-      <w:r>
-        <w:rPr>
-          <w:rFonts w:ascii="Arial" w:hAnsi="Arial" w:cs="Arial"/>
-          <w:color w:val="000000"/>
-        </w:rPr>
-        <w:t>”</w:t>
-      </w:r>
-    </w:p>
-    <w:p>
-      <w:pPr>
-        <w:pStyle w:val="NormalWeb"/>
+          <w:lang w:val="es-CR"/>
+        </w:rPr>
+        <w:t>rdenadas”</w:t>
+      </w:r>
+    </w:p>
+    <w:p>
+      <w:pPr>
+        <w:pStyle w:val="Sinespaciado"/>
         <w:numPr>
           <w:ilvl w:val="0"/>
-          <w:numId w:val="6"/>
+          <w:numId w:val="12"/>
         </w:numPr>
-        <w:spacing w:before="0" w:beforeAutospacing="0" w:after="0" w:afterAutospacing="0"/>
-        <w:textAlignment w:val="baseline"/>
-        <w:rPr>
-          <w:rFonts w:ascii="Arial" w:hAnsi="Arial" w:cs="Arial"/>
-          <w:color w:val="000000"/>
-        </w:rPr>
-      </w:pPr>
-      <w:r>
-        <w:rPr>
-          <w:rFonts w:ascii="Arial" w:hAnsi="Arial" w:cs="Arial"/>
-          <w:color w:val="000000"/>
-        </w:rPr>
-        <w:lastRenderedPageBreak/>
-        <w:t>Comentarios: “</w:t>
-      </w:r>
-      <w:hyperlink r:id="rId33" w:history="1">
-        <w:r>
-          <w:rPr>
-            <w:rStyle w:val="Hipervnculo"/>
-            <w:rFonts w:ascii="Arial" w:hAnsi="Arial" w:cs="Arial"/>
-            <w:color w:val="1155CC"/>
-          </w:rPr>
-          <w:t>www.remembermeapp.com</w:t>
-        </w:r>
-      </w:hyperlink>
-      <w:r>
-        <w:rPr>
-          <w:rStyle w:val="Hipervnculo"/>
-          <w:rFonts w:ascii="Arial" w:hAnsi="Arial" w:cs="Arial"/>
-          <w:color w:val="1155CC"/>
-        </w:rPr>
-        <w:t>/</w:t>
-      </w:r>
-      <w:proofErr w:type="spellStart"/>
-      <w:r>
-        <w:rPr>
-          <w:rStyle w:val="Hipervnculo"/>
-          <w:rFonts w:ascii="Arial" w:hAnsi="Arial" w:cs="Arial"/>
-          <w:color w:val="1155CC"/>
-        </w:rPr>
-        <w:t>app</w:t>
-      </w:r>
-      <w:proofErr w:type="spellEnd"/>
-      <w:r>
-        <w:rPr>
-          <w:rStyle w:val="Hipervnculo"/>
-          <w:rFonts w:ascii="Arial" w:hAnsi="Arial" w:cs="Arial"/>
-          <w:color w:val="1155CC"/>
-        </w:rPr>
-        <w:t>/perfil/comentarios</w:t>
-      </w:r>
-      <w:r>
-        <w:rPr>
-          <w:rFonts w:ascii="Arial" w:hAnsi="Arial" w:cs="Arial"/>
-          <w:color w:val="000000"/>
-        </w:rPr>
-        <w:t>”</w:t>
-      </w:r>
-    </w:p>
-    <w:p>
-      <w:pPr>
-        <w:pStyle w:val="NormalWeb"/>
+        <w:rPr>
+          <w:rFonts w:ascii="Arial" w:hAnsi="Arial" w:cs="Arial"/>
+          <w:lang w:val="es-CR"/>
+        </w:rPr>
+      </w:pPr>
+      <w:r>
+        <w:rPr>
+          <w:rFonts w:ascii="Arial" w:hAnsi="Arial" w:cs="Arial"/>
+          <w:lang w:val="es-CR"/>
+        </w:rPr>
+        <w:t>Comentarios: “www.remembermeapp.com/app/perfil/comentarios”</w:t>
+      </w:r>
+    </w:p>
+    <w:p>
+      <w:pPr>
+        <w:pStyle w:val="Sinespaciado"/>
         <w:numPr>
           <w:ilvl w:val="0"/>
-          <w:numId w:val="6"/>
+          <w:numId w:val="12"/>
         </w:numPr>
-        <w:spacing w:before="0" w:beforeAutospacing="0" w:after="0" w:afterAutospacing="0"/>
-        <w:textAlignment w:val="baseline"/>
-        <w:rPr>
-          <w:rFonts w:ascii="Arial" w:hAnsi="Arial" w:cs="Arial"/>
-          <w:color w:val="000000"/>
-        </w:rPr>
-      </w:pPr>
-      <w:r>
-        <w:rPr>
-          <w:rFonts w:ascii="Arial" w:hAnsi="Arial" w:cs="Arial"/>
-          <w:color w:val="000000"/>
-        </w:rPr>
-        <w:t>Obtener URL de fotos: “</w:t>
-      </w:r>
-      <w:hyperlink r:id="rId34" w:history="1">
-        <w:r>
-          <w:rPr>
-            <w:rStyle w:val="Hipervnculo"/>
-            <w:rFonts w:ascii="Arial" w:hAnsi="Arial" w:cs="Arial"/>
-            <w:color w:val="1155CC"/>
-          </w:rPr>
-          <w:t>www.remembermeapp.com</w:t>
-        </w:r>
-      </w:hyperlink>
-      <w:r>
-        <w:rPr>
-          <w:rStyle w:val="Hipervnculo"/>
-          <w:rFonts w:ascii="Arial" w:hAnsi="Arial" w:cs="Arial"/>
-          <w:color w:val="1155CC"/>
-        </w:rPr>
-        <w:t>/</w:t>
-      </w:r>
-      <w:proofErr w:type="spellStart"/>
-      <w:r>
-        <w:rPr>
-          <w:rStyle w:val="Hipervnculo"/>
-          <w:rFonts w:ascii="Arial" w:hAnsi="Arial" w:cs="Arial"/>
-          <w:color w:val="1155CC"/>
-        </w:rPr>
-        <w:t>app</w:t>
-      </w:r>
-      <w:proofErr w:type="spellEnd"/>
-      <w:r>
-        <w:rPr>
-          <w:rStyle w:val="Hipervnculo"/>
-          <w:rFonts w:ascii="Arial" w:hAnsi="Arial" w:cs="Arial"/>
-          <w:color w:val="1155CC"/>
-        </w:rPr>
-        <w:t>/perfil/fotos</w:t>
-      </w:r>
-      <w:r>
-        <w:rPr>
-          <w:rFonts w:ascii="Arial" w:hAnsi="Arial" w:cs="Arial"/>
-          <w:color w:val="000000"/>
-        </w:rPr>
-        <w:t>”</w:t>
+        <w:rPr>
+          <w:rFonts w:ascii="Arial" w:hAnsi="Arial" w:cs="Arial"/>
+          <w:lang w:val="es-CR"/>
+        </w:rPr>
+      </w:pPr>
+      <w:r>
+        <w:rPr>
+          <w:rFonts w:ascii="Arial" w:hAnsi="Arial" w:cs="Arial"/>
+          <w:lang w:val="es-CR"/>
+        </w:rPr>
+        <w:t>Obtener URL de fotos: “www.remembermeapp.com/app/perfil/fotos”</w:t>
       </w:r>
     </w:p>
     <w:p>
@@ -5786,6 +5619,7 @@
           <w:rFonts w:ascii="Arial" w:hAnsi="Arial" w:cs="Arial"/>
           <w:lang w:val="es-CR"/>
         </w:rPr>
+        <w:lastRenderedPageBreak/>
         <w:t>Método HTTP</w:t>
       </w:r>
       <w:bookmarkEnd w:id="37"/>
@@ -6878,29 +6712,17 @@
           <w:szCs w:val="23"/>
           <w:lang w:val="es-CR" w:eastAsia="es-CR" w:bidi="ar-SA"/>
         </w:rPr>
-        <w:t xml:space="preserve"> la </w:t>
-      </w:r>
-      <w:proofErr w:type="spellStart"/>
-      <w:r>
-        <w:rPr>
-          <w:rFonts w:ascii="Arial" w:eastAsia="Times New Roman" w:hAnsi="Arial" w:cs="Arial"/>
-          <w:color w:val="000000"/>
-          <w:sz w:val="23"/>
-          <w:szCs w:val="23"/>
-          <w:lang w:val="es-CR" w:eastAsia="es-CR" w:bidi="ar-SA"/>
-        </w:rPr>
-        <w:t>ubicacion</w:t>
-      </w:r>
-      <w:proofErr w:type="spellEnd"/>
-      <w:r>
-        <w:rPr>
-          <w:rFonts w:ascii="Arial" w:eastAsia="Times New Roman" w:hAnsi="Arial" w:cs="Arial"/>
-          <w:color w:val="000000"/>
-          <w:sz w:val="23"/>
-          <w:szCs w:val="23"/>
-          <w:lang w:val="es-CR" w:eastAsia="es-CR" w:bidi="ar-SA"/>
-        </w:rPr>
-        <w:t xml:space="preserve"> de la fosa (</w:t>
+        <w:t xml:space="preserve"> la ubicació</w:t>
+      </w:r>
+      <w:r>
+        <w:rPr>
+          <w:rFonts w:ascii="Arial" w:eastAsia="Times New Roman" w:hAnsi="Arial" w:cs="Arial"/>
+          <w:color w:val="000000"/>
+          <w:sz w:val="23"/>
+          <w:szCs w:val="23"/>
+          <w:lang w:val="es-CR" w:eastAsia="es-CR" w:bidi="ar-SA"/>
+        </w:rPr>
+        <w:t>n de la fosa (</w:t>
       </w:r>
       <w:proofErr w:type="spellStart"/>
       <w:r>
@@ -7555,7 +7377,6 @@
           <w:szCs w:val="23"/>
           <w:lang w:val="es-CR" w:eastAsia="es-CR" w:bidi="ar-SA"/>
         </w:rPr>
-        <w:lastRenderedPageBreak/>
         <w:t>SubirFoto</w:t>
       </w:r>
       <w:proofErr w:type="spellEnd"/>
@@ -7748,6 +7569,7 @@
           <w:szCs w:val="23"/>
           <w:lang w:val="es-CR" w:eastAsia="es-CR" w:bidi="ar-SA"/>
         </w:rPr>
+        <w:lastRenderedPageBreak/>
         <w:t>PUT:</w:t>
       </w:r>
     </w:p>
@@ -8882,15 +8704,13 @@
         </w:rPr>
         <w:t xml:space="preserve">l servidor utilizar. Ya que al inicio se comenzó con la idea de utilizar dentro de </w:t>
       </w:r>
-      <w:proofErr w:type="spellStart"/>
-      <w:r>
-        <w:rPr>
-          <w:rFonts w:ascii="Arial" w:hAnsi="Arial" w:cs="Arial"/>
-          <w:lang w:val="es-CR"/>
-        </w:rPr>
-        <w:t>aws</w:t>
-      </w:r>
-      <w:proofErr w:type="spellEnd"/>
+      <w:r>
+        <w:rPr>
+          <w:rFonts w:ascii="Arial" w:hAnsi="Arial" w:cs="Arial"/>
+          <w:lang w:val="es-CR"/>
+        </w:rPr>
+        <w:t>AWS</w:t>
+      </w:r>
       <w:r>
         <w:rPr>
           <w:rFonts w:ascii="Arial" w:hAnsi="Arial" w:cs="Arial"/>
@@ -8903,46 +8723,35 @@
           <w:rFonts w:ascii="Arial" w:hAnsi="Arial" w:cs="Arial"/>
           <w:lang w:val="es-CR"/>
         </w:rPr>
-        <w:t xml:space="preserve">ia de </w:t>
-      </w:r>
-      <w:proofErr w:type="spellStart"/>
-      <w:r>
-        <w:rPr>
-          <w:rFonts w:ascii="Arial" w:hAnsi="Arial" w:cs="Arial"/>
-          <w:lang w:val="es-CR"/>
-        </w:rPr>
-        <w:t>ubuntu</w:t>
-      </w:r>
-      <w:proofErr w:type="spellEnd"/>
-      <w:r>
-        <w:rPr>
-          <w:rFonts w:ascii="Arial" w:hAnsi="Arial" w:cs="Arial"/>
-          <w:lang w:val="es-CR"/>
-        </w:rPr>
-        <w:t xml:space="preserve"> server, pero despué</w:t>
-      </w:r>
-      <w:r>
-        <w:rPr>
-          <w:rFonts w:ascii="Arial" w:hAnsi="Arial" w:cs="Arial"/>
-          <w:lang w:val="es-CR"/>
-        </w:rPr>
-        <w:t xml:space="preserve">s de investigar un poco, se notó que ese sistema tiene una iteración poco amigable con usuario por lo que se probó con otra alternativa la cual fue </w:t>
-      </w:r>
-      <w:proofErr w:type="spellStart"/>
-      <w:r>
-        <w:rPr>
-          <w:rFonts w:ascii="Arial" w:hAnsi="Arial" w:cs="Arial"/>
-          <w:lang w:val="es-CR"/>
-        </w:rPr>
-        <w:t>windows</w:t>
-      </w:r>
-      <w:proofErr w:type="spellEnd"/>
-      <w:r>
-        <w:rPr>
-          <w:rFonts w:ascii="Arial" w:hAnsi="Arial" w:cs="Arial"/>
-          <w:lang w:val="es-CR"/>
-        </w:rPr>
-        <w:t xml:space="preserve"> server. Usando este sistema se puede interactuar directamente con los programas, los archivos almacenados, y todas funcionalidades que ofrece este sistema, gracias a su funcionalidad de escritorio remoto, por lo que se decidió utilizarlo. Al inicio se pretendía utilizar apache server como servidor dentro de </w:t>
+        <w:t>ia de Ubuntu S</w:t>
+      </w:r>
+      <w:r>
+        <w:rPr>
+          <w:rFonts w:ascii="Arial" w:hAnsi="Arial" w:cs="Arial"/>
+          <w:lang w:val="es-CR"/>
+        </w:rPr>
+        <w:t>erver, pero despué</w:t>
+      </w:r>
+      <w:r>
+        <w:rPr>
+          <w:rFonts w:ascii="Arial" w:hAnsi="Arial" w:cs="Arial"/>
+          <w:lang w:val="es-CR"/>
+        </w:rPr>
+        <w:t>s de investigar un poco, se notó que ese sistema tiene una iteración poco amigable con usuario por lo que se probó co</w:t>
+      </w:r>
+      <w:r>
+        <w:rPr>
+          <w:rFonts w:ascii="Arial" w:hAnsi="Arial" w:cs="Arial"/>
+          <w:lang w:val="es-CR"/>
+        </w:rPr>
+        <w:t>n otra alternativa la cual fue Windows S</w:t>
+      </w:r>
+      <w:r>
+        <w:rPr>
+          <w:rFonts w:ascii="Arial" w:hAnsi="Arial" w:cs="Arial"/>
+          <w:lang w:val="es-CR"/>
+        </w:rPr>
+        <w:t xml:space="preserve">erver. Usando este sistema se puede interactuar directamente con los programas, los archivos almacenados, y todas funcionalidades que ofrece este sistema, gracias a su funcionalidad de escritorio remoto, por lo que se decidió utilizarlo. Al inicio se pretendía utilizar apache server como servidor dentro de </w:t>
       </w:r>
       <w:proofErr w:type="spellStart"/>
       <w:r>
@@ -9035,8 +8844,79 @@
           <w:rFonts w:ascii="Arial" w:hAnsi="Arial" w:cs="Arial"/>
           <w:lang w:val="es-CR"/>
         </w:rPr>
-        <w:lastRenderedPageBreak/>
-        <w:t>API Facebook: Facebook proporcionará el medio para compartir el perfil de un difunto a sus amigos o familiares, para acceder a la aplicación y además se utiliza para realizar comentarios en el perfil.</w:t>
+        <w:t xml:space="preserve">API Facebook: Facebook proporcionará el medio para compartir </w:t>
+      </w:r>
+      <w:r>
+        <w:rPr>
+          <w:rFonts w:ascii="Arial" w:hAnsi="Arial" w:cs="Arial"/>
+          <w:lang w:val="es-CR"/>
+        </w:rPr>
+        <w:t>información sobre</w:t>
+      </w:r>
+      <w:r>
+        <w:rPr>
+          <w:rFonts w:ascii="Arial" w:hAnsi="Arial" w:cs="Arial"/>
+          <w:lang w:val="es-CR"/>
+        </w:rPr>
+        <w:t xml:space="preserve"> e</w:t>
+      </w:r>
+      <w:r>
+        <w:rPr>
+          <w:rFonts w:ascii="Arial" w:hAnsi="Arial" w:cs="Arial"/>
+          <w:lang w:val="es-CR"/>
+        </w:rPr>
+        <w:t>l deceso de una persona</w:t>
+      </w:r>
+      <w:r>
+        <w:rPr>
+          <w:rFonts w:ascii="Arial" w:hAnsi="Arial" w:cs="Arial"/>
+          <w:lang w:val="es-CR"/>
+        </w:rPr>
+        <w:t xml:space="preserve"> a sus amigos o familiares,</w:t>
+      </w:r>
+      <w:r>
+        <w:rPr>
+          <w:rFonts w:ascii="Arial" w:hAnsi="Arial" w:cs="Arial"/>
+          <w:lang w:val="es-CR"/>
+        </w:rPr>
+        <w:t xml:space="preserve"> y</w:t>
+      </w:r>
+      <w:r>
+        <w:rPr>
+          <w:rFonts w:ascii="Arial" w:hAnsi="Arial" w:cs="Arial"/>
+          <w:lang w:val="es-CR"/>
+        </w:rPr>
+        <w:t xml:space="preserve"> para acceder a la aplicación</w:t>
+      </w:r>
+      <w:r>
+        <w:rPr>
+          <w:rFonts w:ascii="Arial" w:hAnsi="Arial" w:cs="Arial"/>
+          <w:lang w:val="es-CR"/>
+        </w:rPr>
+        <w:t xml:space="preserve"> se hará con el </w:t>
+      </w:r>
+      <w:proofErr w:type="spellStart"/>
+      <w:r>
+        <w:rPr>
+          <w:rFonts w:ascii="Arial" w:hAnsi="Arial" w:cs="Arial"/>
+          <w:lang w:val="es-CR"/>
+        </w:rPr>
+        <w:t>login</w:t>
+      </w:r>
+      <w:proofErr w:type="spellEnd"/>
+      <w:r>
+        <w:rPr>
+          <w:rFonts w:ascii="Arial" w:hAnsi="Arial" w:cs="Arial"/>
+          <w:lang w:val="es-CR"/>
+        </w:rPr>
+        <w:t xml:space="preserve"> de Facebook</w:t>
+      </w:r>
+      <w:r>
+        <w:rPr>
+          <w:rFonts w:ascii="Arial" w:hAnsi="Arial" w:cs="Arial"/>
+          <w:lang w:val="es-CR"/>
+        </w:rPr>
+        <w:t>.</w:t>
       </w:r>
     </w:p>
     <w:p>
@@ -9075,12 +8955,20 @@
           <w:rFonts w:ascii="Arial" w:hAnsi="Arial" w:cs="Arial"/>
           <w:lang w:val="es-CR"/>
         </w:rPr>
-        <w:t>: se utiliza para señalar la posición del lugar de descanso de la persona fallecida, para que luego las personas que quieran visitar este sitio puedan encontrarlo fácilmente con esta función. También se usa en conjunto con el GPS del dispositivo móvil para configurar el punto específico del sepulcro.</w:t>
+        <w:t xml:space="preserve">: se utiliza para señalar la posición del lugar de descanso de la persona fallecida, para que luego las personas que quieran visitar este sitio puedan </w:t>
+      </w:r>
+      <w:r>
+        <w:rPr>
+          <w:rFonts w:ascii="Arial" w:hAnsi="Arial" w:cs="Arial"/>
+          <w:lang w:val="es-CR"/>
+        </w:rPr>
+        <w:lastRenderedPageBreak/>
+        <w:t>encontrarlo fácilmente con esta función. También se usa en conjunto con el GPS del dispositivo móvil para configurar el punto específico del sepulcro.</w:t>
       </w:r>
     </w:p>
     <w:sectPr>
-      <w:headerReference w:type="default" r:id="rId35"/>
-      <w:footerReference w:type="default" r:id="rId36"/>
+      <w:headerReference w:type="default" r:id="rId29"/>
+      <w:footerReference w:type="default" r:id="rId30"/>
       <w:pgSz w:w="12240" w:h="15840"/>
       <w:pgMar w:top="1440" w:right="1440" w:bottom="1440" w:left="1440" w:header="720" w:footer="720" w:gutter="0"/>
       <w:cols w:space="720"/>
@@ -9136,7 +9024,7 @@
       <w:rPr>
         <w:noProof/>
       </w:rPr>
-      <w:t>22</w:t>
+      <w:t>24</w:t>
     </w:r>
     <w:r>
       <w:rPr>
@@ -9186,6 +9074,119 @@
 <file path=word/numbering.xml><?xml version="1.0" encoding="utf-8"?>
 <w:numbering xmlns:wpc="http://schemas.microsoft.com/office/word/2010/wordprocessingCanvas" xmlns:mc="http://schemas.openxmlformats.org/markup-compatibility/2006" xmlns:o="urn:schemas-microsoft-com:office:office" xmlns:r="http://schemas.openxmlformats.org/officeDocument/2006/relationships" xmlns:m="http://schemas.openxmlformats.org/officeDocument/2006/math" xmlns:v="urn:schemas-microsoft-com:vml" xmlns:wp14="http://schemas.microsoft.com/office/word/2010/wordprocessingDrawing" xmlns:wp="http://schemas.openxmlformats.org/drawingml/2006/wordprocessingDrawing" xmlns:w10="urn:schemas-microsoft-com:office:word" xmlns:w="http://schemas.openxmlformats.org/wordprocessingml/2006/main" xmlns:w14="http://schemas.microsoft.com/office/word/2010/wordml" xmlns:w15="http://schemas.microsoft.com/office/word/2012/wordml" xmlns:wpg="http://schemas.microsoft.com/office/word/2010/wordprocessingGroup" xmlns:wpi="http://schemas.microsoft.com/office/word/2010/wordprocessingInk" xmlns:wne="http://schemas.microsoft.com/office/word/2006/wordml" xmlns:wps="http://schemas.microsoft.com/office/word/2010/wordprocessingShape" mc:Ignorable="w14 w15 wp14">
   <w:abstractNum w:abstractNumId="0">
+    <w:nsid w:val="0AEC30B5"/>
+    <w:multiLevelType w:val="hybridMultilevel"/>
+    <w:tmpl w:val="BD2E4042"/>
+    <w:lvl w:ilvl="0" w:tplc="140A0001">
+      <w:start w:val="1"/>
+      <w:numFmt w:val="bullet"/>
+      <w:lvlText w:val=""/>
+      <w:lvlJc w:val="left"/>
+      <w:pPr>
+        <w:ind w:left="720" w:hanging="360"/>
+      </w:pPr>
+      <w:rPr>
+        <w:rFonts w:ascii="Symbol" w:hAnsi="Symbol" w:hint="default"/>
+      </w:rPr>
+    </w:lvl>
+    <w:lvl w:ilvl="1" w:tplc="140A0003" w:tentative="1">
+      <w:start w:val="1"/>
+      <w:numFmt w:val="bullet"/>
+      <w:lvlText w:val="o"/>
+      <w:lvlJc w:val="left"/>
+      <w:pPr>
+        <w:ind w:left="1440" w:hanging="360"/>
+      </w:pPr>
+      <w:rPr>
+        <w:rFonts w:ascii="Courier New" w:hAnsi="Courier New" w:cs="Courier New" w:hint="default"/>
+      </w:rPr>
+    </w:lvl>
+    <w:lvl w:ilvl="2" w:tplc="140A0005" w:tentative="1">
+      <w:start w:val="1"/>
+      <w:numFmt w:val="bullet"/>
+      <w:lvlText w:val=""/>
+      <w:lvlJc w:val="left"/>
+      <w:pPr>
+        <w:ind w:left="2160" w:hanging="360"/>
+      </w:pPr>
+      <w:rPr>
+        <w:rFonts w:ascii="Wingdings" w:hAnsi="Wingdings" w:hint="default"/>
+      </w:rPr>
+    </w:lvl>
+    <w:lvl w:ilvl="3" w:tplc="140A0001" w:tentative="1">
+      <w:start w:val="1"/>
+      <w:numFmt w:val="bullet"/>
+      <w:lvlText w:val=""/>
+      <w:lvlJc w:val="left"/>
+      <w:pPr>
+        <w:ind w:left="2880" w:hanging="360"/>
+      </w:pPr>
+      <w:rPr>
+        <w:rFonts w:ascii="Symbol" w:hAnsi="Symbol" w:hint="default"/>
+      </w:rPr>
+    </w:lvl>
+    <w:lvl w:ilvl="4" w:tplc="140A0003" w:tentative="1">
+      <w:start w:val="1"/>
+      <w:numFmt w:val="bullet"/>
+      <w:lvlText w:val="o"/>
+      <w:lvlJc w:val="left"/>
+      <w:pPr>
+        <w:ind w:left="3600" w:hanging="360"/>
+      </w:pPr>
+      <w:rPr>
+        <w:rFonts w:ascii="Courier New" w:hAnsi="Courier New" w:cs="Courier New" w:hint="default"/>
+      </w:rPr>
+    </w:lvl>
+    <w:lvl w:ilvl="5" w:tplc="140A0005" w:tentative="1">
+      <w:start w:val="1"/>
+      <w:numFmt w:val="bullet"/>
+      <w:lvlText w:val=""/>
+      <w:lvlJc w:val="left"/>
+      <w:pPr>
+        <w:ind w:left="4320" w:hanging="360"/>
+      </w:pPr>
+      <w:rPr>
+        <w:rFonts w:ascii="Wingdings" w:hAnsi="Wingdings" w:hint="default"/>
+      </w:rPr>
+    </w:lvl>
+    <w:lvl w:ilvl="6" w:tplc="140A0001" w:tentative="1">
+      <w:start w:val="1"/>
+      <w:numFmt w:val="bullet"/>
+      <w:lvlText w:val=""/>
+      <w:lvlJc w:val="left"/>
+      <w:pPr>
+        <w:ind w:left="5040" w:hanging="360"/>
+      </w:pPr>
+      <w:rPr>
+        <w:rFonts w:ascii="Symbol" w:hAnsi="Symbol" w:hint="default"/>
+      </w:rPr>
+    </w:lvl>
+    <w:lvl w:ilvl="7" w:tplc="140A0003" w:tentative="1">
+      <w:start w:val="1"/>
+      <w:numFmt w:val="bullet"/>
+      <w:lvlText w:val="o"/>
+      <w:lvlJc w:val="left"/>
+      <w:pPr>
+        <w:ind w:left="5760" w:hanging="360"/>
+      </w:pPr>
+      <w:rPr>
+        <w:rFonts w:ascii="Courier New" w:hAnsi="Courier New" w:cs="Courier New" w:hint="default"/>
+      </w:rPr>
+    </w:lvl>
+    <w:lvl w:ilvl="8" w:tplc="140A0005" w:tentative="1">
+      <w:start w:val="1"/>
+      <w:numFmt w:val="bullet"/>
+      <w:lvlText w:val=""/>
+      <w:lvlJc w:val="left"/>
+      <w:pPr>
+        <w:ind w:left="6480" w:hanging="360"/>
+      </w:pPr>
+      <w:rPr>
+        <w:rFonts w:ascii="Wingdings" w:hAnsi="Wingdings" w:hint="default"/>
+      </w:rPr>
+    </w:lvl>
+  </w:abstractNum>
+  <w:abstractNum w:abstractNumId="1">
     <w:nsid w:val="18A4026D"/>
     <w:multiLevelType w:val="multilevel"/>
     <w:tmpl w:val="99140FD2"/>
@@ -9298,7 +9299,7 @@
       </w:rPr>
     </w:lvl>
   </w:abstractNum>
-  <w:abstractNum w:abstractNumId="1">
+  <w:abstractNum w:abstractNumId="2">
     <w:nsid w:val="1A7C3FD3"/>
     <w:multiLevelType w:val="multilevel"/>
     <w:tmpl w:val="9F54F8C2"/>
@@ -9411,7 +9412,459 @@
       </w:pPr>
     </w:lvl>
   </w:abstractNum>
-  <w:abstractNum w:abstractNumId="2">
+  <w:abstractNum w:abstractNumId="3">
+    <w:nsid w:val="336A2578"/>
+    <w:multiLevelType w:val="hybridMultilevel"/>
+    <w:tmpl w:val="5A6A2D5E"/>
+    <w:lvl w:ilvl="0" w:tplc="140A0001">
+      <w:start w:val="1"/>
+      <w:numFmt w:val="bullet"/>
+      <w:lvlText w:val=""/>
+      <w:lvlJc w:val="left"/>
+      <w:pPr>
+        <w:ind w:left="720" w:hanging="360"/>
+      </w:pPr>
+      <w:rPr>
+        <w:rFonts w:ascii="Symbol" w:hAnsi="Symbol" w:hint="default"/>
+      </w:rPr>
+    </w:lvl>
+    <w:lvl w:ilvl="1" w:tplc="140A0003" w:tentative="1">
+      <w:start w:val="1"/>
+      <w:numFmt w:val="bullet"/>
+      <w:lvlText w:val="o"/>
+      <w:lvlJc w:val="left"/>
+      <w:pPr>
+        <w:ind w:left="1440" w:hanging="360"/>
+      </w:pPr>
+      <w:rPr>
+        <w:rFonts w:ascii="Courier New" w:hAnsi="Courier New" w:cs="Courier New" w:hint="default"/>
+      </w:rPr>
+    </w:lvl>
+    <w:lvl w:ilvl="2" w:tplc="140A0005" w:tentative="1">
+      <w:start w:val="1"/>
+      <w:numFmt w:val="bullet"/>
+      <w:lvlText w:val=""/>
+      <w:lvlJc w:val="left"/>
+      <w:pPr>
+        <w:ind w:left="2160" w:hanging="360"/>
+      </w:pPr>
+      <w:rPr>
+        <w:rFonts w:ascii="Wingdings" w:hAnsi="Wingdings" w:hint="default"/>
+      </w:rPr>
+    </w:lvl>
+    <w:lvl w:ilvl="3" w:tplc="140A0001" w:tentative="1">
+      <w:start w:val="1"/>
+      <w:numFmt w:val="bullet"/>
+      <w:lvlText w:val=""/>
+      <w:lvlJc w:val="left"/>
+      <w:pPr>
+        <w:ind w:left="2880" w:hanging="360"/>
+      </w:pPr>
+      <w:rPr>
+        <w:rFonts w:ascii="Symbol" w:hAnsi="Symbol" w:hint="default"/>
+      </w:rPr>
+    </w:lvl>
+    <w:lvl w:ilvl="4" w:tplc="140A0003" w:tentative="1">
+      <w:start w:val="1"/>
+      <w:numFmt w:val="bullet"/>
+      <w:lvlText w:val="o"/>
+      <w:lvlJc w:val="left"/>
+      <w:pPr>
+        <w:ind w:left="3600" w:hanging="360"/>
+      </w:pPr>
+      <w:rPr>
+        <w:rFonts w:ascii="Courier New" w:hAnsi="Courier New" w:cs="Courier New" w:hint="default"/>
+      </w:rPr>
+    </w:lvl>
+    <w:lvl w:ilvl="5" w:tplc="140A0005" w:tentative="1">
+      <w:start w:val="1"/>
+      <w:numFmt w:val="bullet"/>
+      <w:lvlText w:val=""/>
+      <w:lvlJc w:val="left"/>
+      <w:pPr>
+        <w:ind w:left="4320" w:hanging="360"/>
+      </w:pPr>
+      <w:rPr>
+        <w:rFonts w:ascii="Wingdings" w:hAnsi="Wingdings" w:hint="default"/>
+      </w:rPr>
+    </w:lvl>
+    <w:lvl w:ilvl="6" w:tplc="140A0001" w:tentative="1">
+      <w:start w:val="1"/>
+      <w:numFmt w:val="bullet"/>
+      <w:lvlText w:val=""/>
+      <w:lvlJc w:val="left"/>
+      <w:pPr>
+        <w:ind w:left="5040" w:hanging="360"/>
+      </w:pPr>
+      <w:rPr>
+        <w:rFonts w:ascii="Symbol" w:hAnsi="Symbol" w:hint="default"/>
+      </w:rPr>
+    </w:lvl>
+    <w:lvl w:ilvl="7" w:tplc="140A0003" w:tentative="1">
+      <w:start w:val="1"/>
+      <w:numFmt w:val="bullet"/>
+      <w:lvlText w:val="o"/>
+      <w:lvlJc w:val="left"/>
+      <w:pPr>
+        <w:ind w:left="5760" w:hanging="360"/>
+      </w:pPr>
+      <w:rPr>
+        <w:rFonts w:ascii="Courier New" w:hAnsi="Courier New" w:cs="Courier New" w:hint="default"/>
+      </w:rPr>
+    </w:lvl>
+    <w:lvl w:ilvl="8" w:tplc="140A0005" w:tentative="1">
+      <w:start w:val="1"/>
+      <w:numFmt w:val="bullet"/>
+      <w:lvlText w:val=""/>
+      <w:lvlJc w:val="left"/>
+      <w:pPr>
+        <w:ind w:left="6480" w:hanging="360"/>
+      </w:pPr>
+      <w:rPr>
+        <w:rFonts w:ascii="Wingdings" w:hAnsi="Wingdings" w:hint="default"/>
+      </w:rPr>
+    </w:lvl>
+  </w:abstractNum>
+  <w:abstractNum w:abstractNumId="4">
+    <w:nsid w:val="33FF03D7"/>
+    <w:multiLevelType w:val="hybridMultilevel"/>
+    <w:tmpl w:val="ECA8A4FE"/>
+    <w:lvl w:ilvl="0" w:tplc="140A0001">
+      <w:start w:val="1"/>
+      <w:numFmt w:val="bullet"/>
+      <w:lvlText w:val=""/>
+      <w:lvlJc w:val="left"/>
+      <w:pPr>
+        <w:ind w:left="720" w:hanging="360"/>
+      </w:pPr>
+      <w:rPr>
+        <w:rFonts w:ascii="Symbol" w:hAnsi="Symbol" w:hint="default"/>
+      </w:rPr>
+    </w:lvl>
+    <w:lvl w:ilvl="1" w:tplc="140A0003">
+      <w:start w:val="1"/>
+      <w:numFmt w:val="bullet"/>
+      <w:lvlText w:val="o"/>
+      <w:lvlJc w:val="left"/>
+      <w:pPr>
+        <w:ind w:left="1440" w:hanging="360"/>
+      </w:pPr>
+      <w:rPr>
+        <w:rFonts w:ascii="Courier New" w:hAnsi="Courier New" w:cs="Courier New" w:hint="default"/>
+      </w:rPr>
+    </w:lvl>
+    <w:lvl w:ilvl="2" w:tplc="140A0005" w:tentative="1">
+      <w:start w:val="1"/>
+      <w:numFmt w:val="bullet"/>
+      <w:lvlText w:val=""/>
+      <w:lvlJc w:val="left"/>
+      <w:pPr>
+        <w:ind w:left="2160" w:hanging="360"/>
+      </w:pPr>
+      <w:rPr>
+        <w:rFonts w:ascii="Wingdings" w:hAnsi="Wingdings" w:hint="default"/>
+      </w:rPr>
+    </w:lvl>
+    <w:lvl w:ilvl="3" w:tplc="140A0001" w:tentative="1">
+      <w:start w:val="1"/>
+      <w:numFmt w:val="bullet"/>
+      <w:lvlText w:val=""/>
+      <w:lvlJc w:val="left"/>
+      <w:pPr>
+        <w:ind w:left="2880" w:hanging="360"/>
+      </w:pPr>
+      <w:rPr>
+        <w:rFonts w:ascii="Symbol" w:hAnsi="Symbol" w:hint="default"/>
+      </w:rPr>
+    </w:lvl>
+    <w:lvl w:ilvl="4" w:tplc="140A0003" w:tentative="1">
+      <w:start w:val="1"/>
+      <w:numFmt w:val="bullet"/>
+      <w:lvlText w:val="o"/>
+      <w:lvlJc w:val="left"/>
+      <w:pPr>
+        <w:ind w:left="3600" w:hanging="360"/>
+      </w:pPr>
+      <w:rPr>
+        <w:rFonts w:ascii="Courier New" w:hAnsi="Courier New" w:cs="Courier New" w:hint="default"/>
+      </w:rPr>
+    </w:lvl>
+    <w:lvl w:ilvl="5" w:tplc="140A0005" w:tentative="1">
+      <w:start w:val="1"/>
+      <w:numFmt w:val="bullet"/>
+      <w:lvlText w:val=""/>
+      <w:lvlJc w:val="left"/>
+      <w:pPr>
+        <w:ind w:left="4320" w:hanging="360"/>
+      </w:pPr>
+      <w:rPr>
+        <w:rFonts w:ascii="Wingdings" w:hAnsi="Wingdings" w:hint="default"/>
+      </w:rPr>
+    </w:lvl>
+    <w:lvl w:ilvl="6" w:tplc="140A0001" w:tentative="1">
+      <w:start w:val="1"/>
+      <w:numFmt w:val="bullet"/>
+      <w:lvlText w:val=""/>
+      <w:lvlJc w:val="left"/>
+      <w:pPr>
+        <w:ind w:left="5040" w:hanging="360"/>
+      </w:pPr>
+      <w:rPr>
+        <w:rFonts w:ascii="Symbol" w:hAnsi="Symbol" w:hint="default"/>
+      </w:rPr>
+    </w:lvl>
+    <w:lvl w:ilvl="7" w:tplc="140A0003" w:tentative="1">
+      <w:start w:val="1"/>
+      <w:numFmt w:val="bullet"/>
+      <w:lvlText w:val="o"/>
+      <w:lvlJc w:val="left"/>
+      <w:pPr>
+        <w:ind w:left="5760" w:hanging="360"/>
+      </w:pPr>
+      <w:rPr>
+        <w:rFonts w:ascii="Courier New" w:hAnsi="Courier New" w:cs="Courier New" w:hint="default"/>
+      </w:rPr>
+    </w:lvl>
+    <w:lvl w:ilvl="8" w:tplc="140A0005" w:tentative="1">
+      <w:start w:val="1"/>
+      <w:numFmt w:val="bullet"/>
+      <w:lvlText w:val=""/>
+      <w:lvlJc w:val="left"/>
+      <w:pPr>
+        <w:ind w:left="6480" w:hanging="360"/>
+      </w:pPr>
+      <w:rPr>
+        <w:rFonts w:ascii="Wingdings" w:hAnsi="Wingdings" w:hint="default"/>
+      </w:rPr>
+    </w:lvl>
+  </w:abstractNum>
+  <w:abstractNum w:abstractNumId="5">
+    <w:nsid w:val="400B39D4"/>
+    <w:multiLevelType w:val="hybridMultilevel"/>
+    <w:tmpl w:val="61264FA8"/>
+    <w:lvl w:ilvl="0" w:tplc="140A0001">
+      <w:start w:val="1"/>
+      <w:numFmt w:val="bullet"/>
+      <w:lvlText w:val=""/>
+      <w:lvlJc w:val="left"/>
+      <w:pPr>
+        <w:ind w:left="720" w:hanging="360"/>
+      </w:pPr>
+      <w:rPr>
+        <w:rFonts w:ascii="Symbol" w:hAnsi="Symbol" w:hint="default"/>
+      </w:rPr>
+    </w:lvl>
+    <w:lvl w:ilvl="1" w:tplc="140A0003">
+      <w:start w:val="1"/>
+      <w:numFmt w:val="bullet"/>
+      <w:lvlText w:val="o"/>
+      <w:lvlJc w:val="left"/>
+      <w:pPr>
+        <w:ind w:left="1440" w:hanging="360"/>
+      </w:pPr>
+      <w:rPr>
+        <w:rFonts w:ascii="Courier New" w:hAnsi="Courier New" w:cs="Courier New" w:hint="default"/>
+      </w:rPr>
+    </w:lvl>
+    <w:lvl w:ilvl="2" w:tplc="140A0005" w:tentative="1">
+      <w:start w:val="1"/>
+      <w:numFmt w:val="bullet"/>
+      <w:lvlText w:val=""/>
+      <w:lvlJc w:val="left"/>
+      <w:pPr>
+        <w:ind w:left="2160" w:hanging="360"/>
+      </w:pPr>
+      <w:rPr>
+        <w:rFonts w:ascii="Wingdings" w:hAnsi="Wingdings" w:hint="default"/>
+      </w:rPr>
+    </w:lvl>
+    <w:lvl w:ilvl="3" w:tplc="140A0001" w:tentative="1">
+      <w:start w:val="1"/>
+      <w:numFmt w:val="bullet"/>
+      <w:lvlText w:val=""/>
+      <w:lvlJc w:val="left"/>
+      <w:pPr>
+        <w:ind w:left="2880" w:hanging="360"/>
+      </w:pPr>
+      <w:rPr>
+        <w:rFonts w:ascii="Symbol" w:hAnsi="Symbol" w:hint="default"/>
+      </w:rPr>
+    </w:lvl>
+    <w:lvl w:ilvl="4" w:tplc="140A0003" w:tentative="1">
+      <w:start w:val="1"/>
+      <w:numFmt w:val="bullet"/>
+      <w:lvlText w:val="o"/>
+      <w:lvlJc w:val="left"/>
+      <w:pPr>
+        <w:ind w:left="3600" w:hanging="360"/>
+      </w:pPr>
+      <w:rPr>
+        <w:rFonts w:ascii="Courier New" w:hAnsi="Courier New" w:cs="Courier New" w:hint="default"/>
+      </w:rPr>
+    </w:lvl>
+    <w:lvl w:ilvl="5" w:tplc="140A0005" w:tentative="1">
+      <w:start w:val="1"/>
+      <w:numFmt w:val="bullet"/>
+      <w:lvlText w:val=""/>
+      <w:lvlJc w:val="left"/>
+      <w:pPr>
+        <w:ind w:left="4320" w:hanging="360"/>
+      </w:pPr>
+      <w:rPr>
+        <w:rFonts w:ascii="Wingdings" w:hAnsi="Wingdings" w:hint="default"/>
+      </w:rPr>
+    </w:lvl>
+    <w:lvl w:ilvl="6" w:tplc="140A0001" w:tentative="1">
+      <w:start w:val="1"/>
+      <w:numFmt w:val="bullet"/>
+      <w:lvlText w:val=""/>
+      <w:lvlJc w:val="left"/>
+      <w:pPr>
+        <w:ind w:left="5040" w:hanging="360"/>
+      </w:pPr>
+      <w:rPr>
+        <w:rFonts w:ascii="Symbol" w:hAnsi="Symbol" w:hint="default"/>
+      </w:rPr>
+    </w:lvl>
+    <w:lvl w:ilvl="7" w:tplc="140A0003" w:tentative="1">
+      <w:start w:val="1"/>
+      <w:numFmt w:val="bullet"/>
+      <w:lvlText w:val="o"/>
+      <w:lvlJc w:val="left"/>
+      <w:pPr>
+        <w:ind w:left="5760" w:hanging="360"/>
+      </w:pPr>
+      <w:rPr>
+        <w:rFonts w:ascii="Courier New" w:hAnsi="Courier New" w:cs="Courier New" w:hint="default"/>
+      </w:rPr>
+    </w:lvl>
+    <w:lvl w:ilvl="8" w:tplc="140A0005" w:tentative="1">
+      <w:start w:val="1"/>
+      <w:numFmt w:val="bullet"/>
+      <w:lvlText w:val=""/>
+      <w:lvlJc w:val="left"/>
+      <w:pPr>
+        <w:ind w:left="6480" w:hanging="360"/>
+      </w:pPr>
+      <w:rPr>
+        <w:rFonts w:ascii="Wingdings" w:hAnsi="Wingdings" w:hint="default"/>
+      </w:rPr>
+    </w:lvl>
+  </w:abstractNum>
+  <w:abstractNum w:abstractNumId="6">
+    <w:nsid w:val="56066CEC"/>
+    <w:multiLevelType w:val="hybridMultilevel"/>
+    <w:tmpl w:val="E178410A"/>
+    <w:lvl w:ilvl="0" w:tplc="140A0001">
+      <w:start w:val="1"/>
+      <w:numFmt w:val="bullet"/>
+      <w:lvlText w:val=""/>
+      <w:lvlJc w:val="left"/>
+      <w:pPr>
+        <w:ind w:left="1080" w:hanging="360"/>
+      </w:pPr>
+      <w:rPr>
+        <w:rFonts w:ascii="Symbol" w:hAnsi="Symbol" w:hint="default"/>
+      </w:rPr>
+    </w:lvl>
+    <w:lvl w:ilvl="1" w:tplc="140A0003" w:tentative="1">
+      <w:start w:val="1"/>
+      <w:numFmt w:val="bullet"/>
+      <w:lvlText w:val="o"/>
+      <w:lvlJc w:val="left"/>
+      <w:pPr>
+        <w:ind w:left="1800" w:hanging="360"/>
+      </w:pPr>
+      <w:rPr>
+        <w:rFonts w:ascii="Courier New" w:hAnsi="Courier New" w:cs="Courier New" w:hint="default"/>
+      </w:rPr>
+    </w:lvl>
+    <w:lvl w:ilvl="2" w:tplc="140A0005" w:tentative="1">
+      <w:start w:val="1"/>
+      <w:numFmt w:val="bullet"/>
+      <w:lvlText w:val=""/>
+      <w:lvlJc w:val="left"/>
+      <w:pPr>
+        <w:ind w:left="2520" w:hanging="360"/>
+      </w:pPr>
+      <w:rPr>
+        <w:rFonts w:ascii="Wingdings" w:hAnsi="Wingdings" w:hint="default"/>
+      </w:rPr>
+    </w:lvl>
+    <w:lvl w:ilvl="3" w:tplc="140A0001" w:tentative="1">
+      <w:start w:val="1"/>
+      <w:numFmt w:val="bullet"/>
+      <w:lvlText w:val=""/>
+      <w:lvlJc w:val="left"/>
+      <w:pPr>
+        <w:ind w:left="3240" w:hanging="360"/>
+      </w:pPr>
+      <w:rPr>
+        <w:rFonts w:ascii="Symbol" w:hAnsi="Symbol" w:hint="default"/>
+      </w:rPr>
+    </w:lvl>
+    <w:lvl w:ilvl="4" w:tplc="140A0003" w:tentative="1">
+      <w:start w:val="1"/>
+      <w:numFmt w:val="bullet"/>
+      <w:lvlText w:val="o"/>
+      <w:lvlJc w:val="left"/>
+      <w:pPr>
+        <w:ind w:left="3960" w:hanging="360"/>
+      </w:pPr>
+      <w:rPr>
+        <w:rFonts w:ascii="Courier New" w:hAnsi="Courier New" w:cs="Courier New" w:hint="default"/>
+      </w:rPr>
+    </w:lvl>
+    <w:lvl w:ilvl="5" w:tplc="140A0005" w:tentative="1">
+      <w:start w:val="1"/>
+      <w:numFmt w:val="bullet"/>
+      <w:lvlText w:val=""/>
+      <w:lvlJc w:val="left"/>
+      <w:pPr>
+        <w:ind w:left="4680" w:hanging="360"/>
+      </w:pPr>
+      <w:rPr>
+        <w:rFonts w:ascii="Wingdings" w:hAnsi="Wingdings" w:hint="default"/>
+      </w:rPr>
+    </w:lvl>
+    <w:lvl w:ilvl="6" w:tplc="140A0001" w:tentative="1">
+      <w:start w:val="1"/>
+      <w:numFmt w:val="bullet"/>
+      <w:lvlText w:val=""/>
+      <w:lvlJc w:val="left"/>
+      <w:pPr>
+        <w:ind w:left="5400" w:hanging="360"/>
+      </w:pPr>
+      <w:rPr>
+        <w:rFonts w:ascii="Symbol" w:hAnsi="Symbol" w:hint="default"/>
+      </w:rPr>
+    </w:lvl>
+    <w:lvl w:ilvl="7" w:tplc="140A0003" w:tentative="1">
+      <w:start w:val="1"/>
+      <w:numFmt w:val="bullet"/>
+      <w:lvlText w:val="o"/>
+      <w:lvlJc w:val="left"/>
+      <w:pPr>
+        <w:ind w:left="6120" w:hanging="360"/>
+      </w:pPr>
+      <w:rPr>
+        <w:rFonts w:ascii="Courier New" w:hAnsi="Courier New" w:cs="Courier New" w:hint="default"/>
+      </w:rPr>
+    </w:lvl>
+    <w:lvl w:ilvl="8" w:tplc="140A0005" w:tentative="1">
+      <w:start w:val="1"/>
+      <w:numFmt w:val="bullet"/>
+      <w:lvlText w:val=""/>
+      <w:lvlJc w:val="left"/>
+      <w:pPr>
+        <w:ind w:left="6840" w:hanging="360"/>
+      </w:pPr>
+      <w:rPr>
+        <w:rFonts w:ascii="Wingdings" w:hAnsi="Wingdings" w:hint="default"/>
+      </w:rPr>
+    </w:lvl>
+  </w:abstractNum>
+  <w:abstractNum w:abstractNumId="7">
     <w:nsid w:val="5A606EF3"/>
     <w:multiLevelType w:val="multilevel"/>
     <w:tmpl w:val="6792AFAC"/>
@@ -9524,7 +9977,7 @@
       </w:rPr>
     </w:lvl>
   </w:abstractNum>
-  <w:abstractNum w:abstractNumId="3">
+  <w:abstractNum w:abstractNumId="8">
     <w:nsid w:val="5FCD06C4"/>
     <w:multiLevelType w:val="multilevel"/>
     <w:tmpl w:val="832CAC80"/>
@@ -9637,7 +10090,7 @@
       </w:rPr>
     </w:lvl>
   </w:abstractNum>
-  <w:abstractNum w:abstractNumId="4">
+  <w:abstractNum w:abstractNumId="9">
     <w:nsid w:val="60E9159D"/>
     <w:multiLevelType w:val="multilevel"/>
     <w:tmpl w:val="D34244F6"/>
@@ -9786,7 +10239,7 @@
       </w:rPr>
     </w:lvl>
   </w:abstractNum>
-  <w:abstractNum w:abstractNumId="5">
+  <w:abstractNum w:abstractNumId="10">
     <w:nsid w:val="6C7B00E4"/>
     <w:multiLevelType w:val="multilevel"/>
     <w:tmpl w:val="B3AE9642"/>
@@ -9935,7 +10388,7 @@
       </w:rPr>
     </w:lvl>
   </w:abstractNum>
-  <w:abstractNum w:abstractNumId="6">
+  <w:abstractNum w:abstractNumId="11">
     <w:nsid w:val="7BE37B54"/>
     <w:multiLevelType w:val="multilevel"/>
     <w:tmpl w:val="288E25C8"/>
@@ -10049,25 +10502,40 @@
     </w:lvl>
   </w:abstractNum>
   <w:num w:numId="1">
+    <w:abstractNumId w:val="7"/>
+  </w:num>
+  <w:num w:numId="2">
+    <w:abstractNumId w:val="11"/>
+  </w:num>
+  <w:num w:numId="3">
+    <w:abstractNumId w:val="8"/>
+  </w:num>
+  <w:num w:numId="4">
+    <w:abstractNumId w:val="1"/>
+  </w:num>
+  <w:num w:numId="5">
     <w:abstractNumId w:val="2"/>
   </w:num>
-  <w:num w:numId="2">
+  <w:num w:numId="6">
+    <w:abstractNumId w:val="10"/>
+  </w:num>
+  <w:num w:numId="7">
+    <w:abstractNumId w:val="9"/>
+  </w:num>
+  <w:num w:numId="8">
     <w:abstractNumId w:val="6"/>
   </w:num>
-  <w:num w:numId="3">
-    <w:abstractNumId w:val="3"/>
+  <w:num w:numId="9">
+    <w:abstractNumId w:val="5"/>
   </w:num>
-  <w:num w:numId="4">
+  <w:num w:numId="10">
+    <w:abstractNumId w:val="4"/>
+  </w:num>
+  <w:num w:numId="11">
     <w:abstractNumId w:val="0"/>
   </w:num>
-  <w:num w:numId="5">
-    <w:abstractNumId w:val="1"/>
-  </w:num>
-  <w:num w:numId="6">
-    <w:abstractNumId w:val="5"/>
-  </w:num>
-  <w:num w:numId="7">
-    <w:abstractNumId w:val="4"/>
+  <w:num w:numId="12">
+    <w:abstractNumId w:val="3"/>
   </w:num>
 </w:numbering>
 </file>
@@ -11191,7 +11659,6 @@
     <w:name w:val="Normal (Web)"/>
     <w:basedOn w:val="Normal"/>
     <w:uiPriority w:val="99"/>
-    <w:semiHidden/>
     <w:unhideWhenUsed/>
     <w:rsid w:val="008F09DF"/>
     <w:pPr>
@@ -11255,19 +11722,19 @@
 
 <file path=word/glossary/fontTable.xml><?xml version="1.0" encoding="utf-8"?>
 <w:fonts xmlns:mc="http://schemas.openxmlformats.org/markup-compatibility/2006" xmlns:r="http://schemas.openxmlformats.org/officeDocument/2006/relationships" xmlns:w="http://schemas.openxmlformats.org/wordprocessingml/2006/main" xmlns:w14="http://schemas.microsoft.com/office/word/2010/wordml" xmlns:w15="http://schemas.microsoft.com/office/word/2012/wordml" mc:Ignorable="w14 w15">
+  <w:font w:name="Symbol">
+    <w:panose1 w:val="05050102010706020507"/>
+    <w:charset w:val="02"/>
+    <w:family w:val="roman"/>
+    <w:pitch w:val="variable"/>
+    <w:sig w:usb0="00000000" w:usb1="10000000" w:usb2="00000000" w:usb3="00000000" w:csb0="80000000" w:csb1="00000000"/>
+  </w:font>
   <w:font w:name="Times New Roman">
     <w:panose1 w:val="02020603050405020304"/>
     <w:charset w:val="00"/>
     <w:family w:val="roman"/>
     <w:pitch w:val="variable"/>
     <w:sig w:usb0="E0002EFF" w:usb1="C0007843" w:usb2="00000009" w:usb3="00000000" w:csb0="000001FF" w:csb1="00000000"/>
-  </w:font>
-  <w:font w:name="Symbol">
-    <w:panose1 w:val="05050102010706020507"/>
-    <w:charset w:val="02"/>
-    <w:family w:val="roman"/>
-    <w:pitch w:val="variable"/>
-    <w:sig w:usb0="00000000" w:usb1="10000000" w:usb2="00000000" w:usb3="00000000" w:csb0="80000000" w:csb1="00000000"/>
   </w:font>
   <w:font w:name="Courier New">
     <w:panose1 w:val="02070309020205020404"/>
@@ -11342,6 +11809,7 @@
     <w:rsidRoot w:val="00422DD4"/>
     <w:rsid w:val="00045698"/>
     <w:rsid w:val="002B2514"/>
+    <w:rsid w:val="003E7A59"/>
     <w:rsid w:val="00422DD4"/>
     <w:rsid w:val="00915AE4"/>
   </w:rsids>
@@ -12122,7 +12590,7 @@
 </file>
 
 <file path=customXml/itemProps2.xml><?xml version="1.0" encoding="utf-8"?>
-<ds:datastoreItem xmlns:ds="http://schemas.openxmlformats.org/officeDocument/2006/customXml" ds:itemID="{1B783341-654B-4D95-AF44-85C664198555}">
+<ds:datastoreItem xmlns:ds="http://schemas.openxmlformats.org/officeDocument/2006/customXml" ds:itemID="{2CE067D0-7008-4A39-A9C9-B2A6B44DFE11}">
   <ds:schemaRefs>
     <ds:schemaRef ds:uri="http://schemas.openxmlformats.org/officeDocument/2006/bibliography"/>
   </ds:schemaRefs>

</xml_diff>